<commit_message>
Paper updates, fig 1 updates, new draft of dwc files
</commit_message>
<xml_diff>
--- a/Woodman_etal_CS-PHOC.docx
+++ b/Woodman_etal_CS-PHOC.docx
@@ -8,7 +8,10 @@
         <w:spacing w:before="0" w:after="0"/>
       </w:pPr>
       <w:r>
-        <w:t>CS</w:t>
+        <w:t>C</w:t>
+      </w:r>
+      <w:r>
+        <w:t>S</w:t>
       </w:r>
       <w:r>
         <w:t>-</w:t>
@@ -222,7 +225,7 @@
         <w:t xml:space="preserve">. </w:t>
       </w:r>
       <w:r>
-        <w:t>Department of Ecology and Evolutionary Biology, The University of California at Santa Cruz, Santa Cruz, CA, United States</w:t>
+        <w:t>Department of Ecology and Evolutionary Biology, University of California at Santa Cruz, Santa Cruz, CA, United States</w:t>
       </w:r>
     </w:p>
     <w:p>
@@ -263,16 +266,22 @@
         <w:t>apid</w:t>
       </w:r>
       <w:r>
-        <w:t>, climate change-</w:t>
-      </w:r>
-      <w:r>
-        <w:t>fuelled</w:t>
-      </w:r>
-      <w:r>
-        <w:t xml:space="preserve"> warming of the Antarctic Peninsula</w:t>
-      </w:r>
-      <w:r>
-        <w:t xml:space="preserve"> is</w:t>
+        <w:t>, climat</w:t>
+      </w:r>
+      <w:r>
+        <w:t xml:space="preserve">ic </w:t>
+      </w:r>
+      <w:r>
+        <w:t>warming of the Antarctic Peninsula</w:t>
+      </w:r>
+      <w:r>
+        <w:t xml:space="preserve"> </w:t>
+      </w:r>
+      <w:r>
+        <w:t xml:space="preserve">(AP) </w:t>
+      </w:r>
+      <w:r>
+        <w:t>is</w:t>
       </w:r>
       <w:r>
         <w:t xml:space="preserve"> </w:t>
@@ -307,7 +316,13 @@
         <w:t>ant seal</w:t>
       </w:r>
       <w:r>
-        <w:t>, which rely on the peninsula region for critical components of their life cycle</w:t>
+        <w:t xml:space="preserve">, which rely on the </w:t>
+      </w:r>
+      <w:r>
+        <w:t>AP</w:t>
+      </w:r>
+      <w:r>
+        <w:t xml:space="preserve"> region for critical components of their life cycle</w:t>
       </w:r>
       <w:r>
         <w:t xml:space="preserve">. </w:t>
@@ -319,10 +334,10 @@
         <w:t xml:space="preserve">long-term time series with which to identify and investigate </w:t>
       </w:r>
       <w:r>
-        <w:t>population changes</w:t>
-      </w:r>
-      <w:r>
-        <w:t xml:space="preserve"> or trends</w:t>
+        <w:t xml:space="preserve">population </w:t>
+      </w:r>
+      <w:r>
+        <w:t>trends</w:t>
       </w:r>
       <w:r>
         <w:t xml:space="preserve"> in these species are </w:t>
@@ -340,7 +355,7 @@
         <w:t xml:space="preserve">the </w:t>
       </w:r>
       <w:r>
-        <w:t>CS-PHOC</w:t>
+        <w:t>Cape Shirreff Phocid Census (CS-PHOC)</w:t>
       </w:r>
       <w:r>
         <w:t xml:space="preserve"> dataset:</w:t>
@@ -467,9 +482,6 @@
         <w:t xml:space="preserve">to </w:t>
       </w:r>
       <w:r>
-        <w:t xml:space="preserve">continue to </w:t>
-      </w:r>
-      <w:r>
         <w:t xml:space="preserve">provide important information about Southern Ocean phocids </w:t>
       </w:r>
       <w:r>
@@ -668,7 +680,13 @@
       </w:r>
       <w:proofErr w:type="spellEnd"/>
       <w:r>
-        <w:t>), leopard seals (</w:t>
+        <w:t>),</w:t>
+      </w:r>
+      <w:r>
+        <w:t xml:space="preserve"> and</w:t>
+      </w:r>
+      <w:r>
+        <w:t xml:space="preserve"> leopard seals (</w:t>
       </w:r>
       <w:proofErr w:type="spellStart"/>
       <w:r>
@@ -693,7 +711,13 @@
       </w:r>
       <w:proofErr w:type="spellEnd"/>
       <w:r>
-        <w:t xml:space="preserve">), and the </w:t>
+        <w:t xml:space="preserve">), </w:t>
+      </w:r>
+      <w:r>
+        <w:t xml:space="preserve">as well as </w:t>
+      </w:r>
+      <w:r>
+        <w:t xml:space="preserve">the </w:t>
       </w:r>
       <w:proofErr w:type="spellStart"/>
       <w:r>
@@ -718,7 +742,13 @@
       </w:r>
       <w:proofErr w:type="spellEnd"/>
       <w:r>
-        <w:t>) are important components of Southern Ocean ecosystems as apex predators and major consumers</w:t>
+        <w:t>)</w:t>
+      </w:r>
+      <w:r>
+        <w:t>.</w:t>
+      </w:r>
+      <w:r>
+        <w:t xml:space="preserve"> are important components of Southern Ocean ecosystems as apex predators and major consumers</w:t>
       </w:r>
       <w:r>
         <w:t xml:space="preserve"> of the above-listed pelagic forage species</w:t>
@@ -767,11 +797,11 @@
         <w:t>s</w:t>
       </w:r>
       <w:r>
-        <w:t xml:space="preserve">outhern elephant seal diet is mostly composed of cephalopods, </w:t>
+        <w:t xml:space="preserve">outhern elephant seal diet is mostly composed of </w:t>
       </w:r>
       <w:r>
         <w:lastRenderedPageBreak/>
-        <w:t xml:space="preserve">but in the northern </w:t>
+        <w:t xml:space="preserve">cephalopods, but in the northern </w:t>
       </w:r>
       <w:r>
         <w:t xml:space="preserve">AP </w:t>
@@ -816,7 +846,7 @@
     <w:p/>
     <w:p>
       <w:r>
-        <w:t>Whether or not there is a trend in the total biomass of krill within the AP is debated (</w:t>
+        <w:t>Whether there is a trend in the total biomass of krill within the AP is debated (</w:t>
       </w:r>
       <w:proofErr w:type="spellStart"/>
       <w:r>
@@ -914,7 +944,13 @@
         <w:t xml:space="preserve"> et al. 2020)</w:t>
       </w:r>
       <w:r>
-        <w:t xml:space="preserve"> and have begun to be observed (Krause et al. 2022)</w:t>
+        <w:t xml:space="preserve"> and have be</w:t>
+      </w:r>
+      <w:r>
+        <w:t xml:space="preserve">en </w:t>
+      </w:r>
+      <w:r>
+        <w:t>observed (Krause et al. 2022)</w:t>
       </w:r>
       <w:r>
         <w:t>. However, a suite of unique challenges</w:t>
@@ -1045,9 +1081,6 @@
       </w:r>
       <w:r>
         <w:t xml:space="preserve">and </w:t>
-      </w:r>
-      <w:r>
-        <w:t xml:space="preserve">thus </w:t>
       </w:r>
       <w:r>
         <w:t>updated yearly</w:t>
@@ -1165,6 +1198,17 @@
         <w:t>CS-PHOC</w:t>
       </w:r>
       <w:r>
+        <w:t>, pronounced ‘</w:t>
+      </w:r>
+      <w:proofErr w:type="spellStart"/>
+      <w:r>
+        <w:t>Seasfolk</w:t>
+      </w:r>
+      <w:proofErr w:type="spellEnd"/>
+      <w:r>
+        <w:t>’</w:t>
+      </w:r>
+      <w:r>
         <w:t>)</w:t>
       </w:r>
       <w:r>
@@ -1189,12 +1233,7 @@
         <w:t xml:space="preserve"> in 2009/10, and</w:t>
       </w:r>
       <w:r>
-        <w:t>, except for 2020/21 when the field season was cance</w:t>
-      </w:r>
-      <w:bookmarkStart w:id="1" w:name="_GoBack"/>
-      <w:bookmarkEnd w:id="1"/>
-      <w:r>
-        <w:t xml:space="preserve">led </w:t>
+        <w:t xml:space="preserve">, except for 2020/21 when the field season was canceled </w:t>
       </w:r>
       <w:r>
         <w:t>due to</w:t>
@@ -1844,6 +1883,17 @@
         <w:t>location</w:t>
       </w:r>
       <w:r>
+        <w:t xml:space="preserve"> (Punta San </w:t>
+      </w:r>
+      <w:proofErr w:type="spellStart"/>
+      <w:r>
+        <w:t>Telmo</w:t>
+      </w:r>
+      <w:proofErr w:type="spellEnd"/>
+      <w:r>
+        <w:t>)</w:t>
+      </w:r>
+      <w:r>
         <w:t xml:space="preserve"> described </w:t>
       </w:r>
       <w:r>
@@ -1907,16 +1957,16 @@
       <w:r>
         <w:t xml:space="preserve"> dataset presented in this paper </w:t>
       </w:r>
-      <w:commentRangeStart w:id="2"/>
+      <w:commentRangeStart w:id="1"/>
       <w:r>
         <w:t xml:space="preserve">have been </w:t>
       </w:r>
-      <w:commentRangeEnd w:id="2"/>
+      <w:commentRangeEnd w:id="1"/>
       <w:r>
         <w:rPr>
           <w:rStyle w:val="CommentReference"/>
         </w:rPr>
-        <w:commentReference w:id="2"/>
+        <w:commentReference w:id="1"/>
       </w:r>
       <w:r>
         <w:t>published to SCAR Antarctic Biodiversity Portal</w:t>
@@ -3079,13 +3129,13 @@
         <w:t xml:space="preserve">, who contributed greatly to the collection of this data in the field. </w:t>
       </w:r>
       <w:r>
-        <w:t>Thank you to Alex Curtis [</w:t>
-      </w:r>
-      <w:r>
-        <w:t>add</w:t>
-      </w:r>
-      <w:r>
-        <w:t xml:space="preserve"> other reviewers] </w:t>
+        <w:t>Thank you to Alex Curtis</w:t>
+      </w:r>
+      <w:r>
+        <w:t>,</w:t>
+      </w:r>
+      <w:r>
+        <w:t xml:space="preserve"> </w:t>
       </w:r>
       <w:r>
         <w:t xml:space="preserve">whose </w:t>
@@ -3138,7 +3188,13 @@
         <w:t xml:space="preserve">Our deepest gratitude to </w:t>
       </w:r>
       <w:r>
-        <w:t xml:space="preserve">the biologists </w:t>
+        <w:t>the</w:t>
+      </w:r>
+      <w:r>
+        <w:t xml:space="preserve"> dozens of</w:t>
+      </w:r>
+      <w:r>
+        <w:t xml:space="preserve"> biologists </w:t>
       </w:r>
       <w:r>
         <w:t xml:space="preserve">and technicians </w:t>
@@ -3319,7 +3375,19 @@
         <w:t>L</w:t>
       </w:r>
       <w:r>
-        <w:t xml:space="preserve">egend: Location of Cape Shirreff, Livingston Island. The right-most panel shows a satellite map of Cape Shirreff, with the core census locations shaded red and Punta San </w:t>
+        <w:t xml:space="preserve">egend: </w:t>
+      </w:r>
+      <w:r>
+        <w:t>Map</w:t>
+      </w:r>
+      <w:r>
+        <w:t xml:space="preserve"> of Cape Shirreff, Livingston Island. The right-most panel shows the core census locations </w:t>
+      </w:r>
+      <w:r>
+        <w:t xml:space="preserve">as thick lines along the coast shaded purple, and shaded aquamarine for </w:t>
+      </w:r>
+      <w:r>
+        <w:t xml:space="preserve">Punta San </w:t>
       </w:r>
       <w:proofErr w:type="spellStart"/>
       <w:r>
@@ -3327,7 +3395,7 @@
       </w:r>
       <w:proofErr w:type="spellEnd"/>
       <w:r>
-        <w:t xml:space="preserve"> shaded green.</w:t>
+        <w:t>.</w:t>
       </w:r>
     </w:p>
     <w:p/>
@@ -3415,11 +3483,15 @@
       <w:r>
         <w:t xml:space="preserve"> The right panel is a </w:t>
       </w:r>
-      <w:proofErr w:type="spellStart"/>
-      <w:r>
-        <w:t>barplot</w:t>
-      </w:r>
-      <w:proofErr w:type="spellEnd"/>
+      <w:r>
+        <w:t>bar</w:t>
+      </w:r>
+      <w:r>
+        <w:t xml:space="preserve"> </w:t>
+      </w:r>
+      <w:r>
+        <w:t>plot</w:t>
+      </w:r>
       <w:r>
         <w:t xml:space="preserve"> showing the number of </w:t>
       </w:r>
@@ -3608,7 +3680,13 @@
     </w:p>
     <w:p>
       <w:r>
-        <w:t xml:space="preserve">Legend: Possible </w:t>
+        <w:t xml:space="preserve">Legend: </w:t>
+      </w:r>
+      <w:r>
+        <w:t>Example</w:t>
+      </w:r>
+      <w:r>
+        <w:t xml:space="preserve"> </w:t>
       </w:r>
       <w:r>
         <w:t>visualiz</w:t>
@@ -3702,13 +3780,27 @@
       <w:pPr>
         <w:jc w:val="left"/>
       </w:pPr>
+      <w:commentRangeStart w:id="2"/>
       <w:proofErr w:type="spellStart"/>
       <w:r>
         <w:t>Atcm</w:t>
       </w:r>
       <w:proofErr w:type="spellEnd"/>
       <w:r>
-        <w:t xml:space="preserve">. (2011). Management Plan for Antarctic Specially Protected Area No. 149: Measure 7 Annex. In F. R. o. t. T.-f. A. T. C. Meeting (Ed.), Secretariat of the Antarctic Treaty (pp. 439-462). Antarctic Treaty Consultative Meeting (ATCM). http://ats.aq/devAS/ats_meetings_meeting_measure.aspx?lang=e </w:t>
+        <w:t xml:space="preserve">. (2011). Management Plan for Antarctic Specially Protected Area No. 149: Measure 7 Annex. In </w:t>
+      </w:r>
+      <w:r>
+        <w:t>Final Report of the Thirty-fourth Antarctic Treaty Consultative</w:t>
+      </w:r>
+      <w:r>
+        <w:t xml:space="preserve"> Meeting (Ed.), Secretariat of the Antarctic Treaty (pp. 439-462). Antarctic Treaty Consultative Meeting (ATCM). http://ats.aq/devAS/ats_meetings_meeting_measure.aspx?lang=e </w:t>
+      </w:r>
+      <w:commentRangeEnd w:id="2"/>
+      <w:r>
+        <w:rPr>
+          <w:rStyle w:val="CommentReference"/>
+        </w:rPr>
+        <w:commentReference w:id="2"/>
       </w:r>
     </w:p>
     <w:p>
@@ -3733,7 +3825,12 @@
       </w:r>
       <w:proofErr w:type="spellStart"/>
       <w:r>
-        <w:t>Sailley</w:t>
+        <w:t>S</w:t>
+      </w:r>
+      <w:bookmarkStart w:id="3" w:name="_GoBack"/>
+      <w:bookmarkEnd w:id="3"/>
+      <w:r>
+        <w:t>ailley</w:t>
       </w:r>
       <w:proofErr w:type="spellEnd"/>
       <w:r>
@@ -5094,7 +5191,7 @@
       </w:r>
     </w:p>
   </w:comment>
-  <w:comment w:id="2" w:author="Sam Woodman" w:date="2023-07-28T15:45:00Z" w:initials="SW">
+  <w:comment w:id="1" w:author="Sam Woodman" w:date="2023-07-28T15:45:00Z" w:initials="SW">
     <w:p>
       <w:pPr>
         <w:pStyle w:val="CommentText"/>
@@ -5107,6 +5204,22 @@
       </w:r>
       <w:r>
         <w:t>will be</w:t>
+      </w:r>
+    </w:p>
+  </w:comment>
+  <w:comment w:id="2" w:author="Sam Woodman" w:date="2023-08-31T07:39:00Z" w:initials="SW">
+    <w:p>
+      <w:pPr>
+        <w:pStyle w:val="CommentText"/>
+      </w:pPr>
+      <w:r>
+        <w:rPr>
+          <w:rStyle w:val="CommentReference"/>
+        </w:rPr>
+        <w:annotationRef/>
+      </w:r>
+      <w:r>
+        <w:t>ATCM. 2011. Management Plan for Antarctic Specially Protected Area No. 149: Measure 7 Annex. Pages 439-462 in Final Report of the Thirty-fourth Antarctic Treaty Consultative Meeting (ATCM). Buenos Aires, Argentina. Secretariat of the Antarctic Treaty.</w:t>
       </w:r>
     </w:p>
   </w:comment>
@@ -5117,6 +5230,7 @@
 <w15:commentsEx xmlns:wpc="http://schemas.microsoft.com/office/word/2010/wordprocessingCanvas" xmlns:cx="http://schemas.microsoft.com/office/drawing/2014/chartex" xmlns:cx1="http://schemas.microsoft.com/office/drawing/2015/9/8/chartex" xmlns:cx2="http://schemas.microsoft.com/office/drawing/2015/10/21/chartex" xmlns:cx3="http://schemas.microsoft.com/office/drawing/2016/5/9/chartex" xmlns:cx4="http://schemas.microsoft.com/office/drawing/2016/5/10/chartex" xmlns:cx5="http://schemas.microsoft.com/office/drawing/2016/5/11/chartex" xmlns:cx6="http://schemas.microsoft.com/office/drawing/2016/5/12/chartex" xmlns:cx7="http://schemas.microsoft.com/office/drawing/2016/5/13/chartex" xmlns:cx8="http://schemas.microsoft.com/office/drawing/2016/5/14/chartex" xmlns:mc="http://schemas.openxmlformats.org/markup-compatibility/2006" xmlns:aink="http://schemas.microsoft.com/office/drawing/2016/ink" xmlns:am3d="http://schemas.microsoft.com/office/drawing/2017/model3d" xmlns:o="urn:schemas-microsoft-com:office:office" xmlns:r="http://schemas.openxmlformats.org/officeDocument/2006/relationships" xmlns:m="http://schemas.openxmlformats.org/officeDocument/2006/math" xmlns:v="urn:schemas-microsoft-com:vml" xmlns:wp14="http://schemas.microsoft.com/office/word/2010/wordprocessingDrawing" xmlns:wp="http://schemas.openxmlformats.org/drawingml/2006/wordprocessingDrawing" xmlns:w10="urn:schemas-microsoft-com:office:word" xmlns:w="http://schemas.openxmlformats.org/wordprocessingml/2006/main" xmlns:w14="http://schemas.microsoft.com/office/word/2010/wordml" xmlns:w15="http://schemas.microsoft.com/office/word/2012/wordml" xmlns:w16cid="http://schemas.microsoft.com/office/word/2016/wordml/cid" xmlns:w16se="http://schemas.microsoft.com/office/word/2015/wordml/symex" xmlns:wpg="http://schemas.microsoft.com/office/word/2010/wordprocessingGroup" xmlns:wpi="http://schemas.microsoft.com/office/word/2010/wordprocessingInk" xmlns:wne="http://schemas.microsoft.com/office/word/2006/wordml" xmlns:wps="http://schemas.microsoft.com/office/word/2010/wordprocessingShape" mc:Ignorable="w14 w15 w16se w16cid wp14">
   <w15:commentEx w15:paraId="34DF3BDE" w15:done="0"/>
   <w15:commentEx w15:paraId="2AB0758B" w15:done="0"/>
+  <w15:commentEx w15:paraId="57BCC145" w15:done="0"/>
 </w15:commentsEx>
 </file>
 
@@ -5124,6 +5238,7 @@
 <w16cid:commentsIds xmlns:wpc="http://schemas.microsoft.com/office/word/2010/wordprocessingCanvas" xmlns:cx="http://schemas.microsoft.com/office/drawing/2014/chartex" xmlns:cx1="http://schemas.microsoft.com/office/drawing/2015/9/8/chartex" xmlns:cx2="http://schemas.microsoft.com/office/drawing/2015/10/21/chartex" xmlns:cx3="http://schemas.microsoft.com/office/drawing/2016/5/9/chartex" xmlns:cx4="http://schemas.microsoft.com/office/drawing/2016/5/10/chartex" xmlns:cx5="http://schemas.microsoft.com/office/drawing/2016/5/11/chartex" xmlns:cx6="http://schemas.microsoft.com/office/drawing/2016/5/12/chartex" xmlns:cx7="http://schemas.microsoft.com/office/drawing/2016/5/13/chartex" xmlns:cx8="http://schemas.microsoft.com/office/drawing/2016/5/14/chartex" xmlns:mc="http://schemas.openxmlformats.org/markup-compatibility/2006" xmlns:aink="http://schemas.microsoft.com/office/drawing/2016/ink" xmlns:am3d="http://schemas.microsoft.com/office/drawing/2017/model3d" xmlns:o="urn:schemas-microsoft-com:office:office" xmlns:r="http://schemas.openxmlformats.org/officeDocument/2006/relationships" xmlns:m="http://schemas.openxmlformats.org/officeDocument/2006/math" xmlns:v="urn:schemas-microsoft-com:vml" xmlns:wp14="http://schemas.microsoft.com/office/word/2010/wordprocessingDrawing" xmlns:wp="http://schemas.openxmlformats.org/drawingml/2006/wordprocessingDrawing" xmlns:w10="urn:schemas-microsoft-com:office:word" xmlns:w="http://schemas.openxmlformats.org/wordprocessingml/2006/main" xmlns:w14="http://schemas.microsoft.com/office/word/2010/wordml" xmlns:w15="http://schemas.microsoft.com/office/word/2012/wordml" xmlns:w16cid="http://schemas.microsoft.com/office/word/2016/wordml/cid" xmlns:w16se="http://schemas.microsoft.com/office/word/2015/wordml/symex" xmlns:wpg="http://schemas.microsoft.com/office/word/2010/wordprocessingGroup" xmlns:wpi="http://schemas.microsoft.com/office/word/2010/wordprocessingInk" xmlns:wne="http://schemas.microsoft.com/office/word/2006/wordml" xmlns:wps="http://schemas.microsoft.com/office/word/2010/wordprocessingShape" mc:Ignorable="w14 w15 w16se w16cid wp14">
   <w16cid:commentId w16cid:paraId="34DF3BDE" w16cid:durableId="28861CC5"/>
   <w16cid:commentId w16cid:paraId="2AB0758B" w16cid:durableId="286E6103"/>
+  <w16cid:commentId w16cid:paraId="57BCC145" w16cid:durableId="289AC216"/>
 </w16cid:commentsIds>
 </file>
 
@@ -6644,7 +6759,7 @@
 </file>
 
 <file path=customXml/itemProps1.xml><?xml version="1.0" encoding="utf-8"?>
-<ds:datastoreItem xmlns:ds="http://schemas.openxmlformats.org/officeDocument/2006/customXml" ds:itemID="{8DD37586-6298-45AF-8809-F59688071E77}">
+<ds:datastoreItem xmlns:ds="http://schemas.openxmlformats.org/officeDocument/2006/customXml" ds:itemID="{821AF738-52BF-4838-9DC5-B0B9A25600FF}">
   <ds:schemaRefs>
     <ds:schemaRef ds:uri="http://schemas.openxmlformats.org/officeDocument/2006/bibliography"/>
   </ds:schemaRefs>

</xml_diff>

<commit_message>
Update paths, getting manuscript ready for initial submission
</commit_message>
<xml_diff>
--- a/Woodman_etal_CS-PHOC.docx
+++ b/Woodman_etal_CS-PHOC.docx
@@ -195,7 +195,10 @@
         <w:t xml:space="preserve">1. </w:t>
       </w:r>
       <w:r>
-        <w:t>Antarctic Ecosystem Research Division, Southwest Fisheries Science Center, NOAA Fisheries, La Jolla, California, United States</w:t>
+        <w:t>Antarctic Ecosystem Research Division</w:t>
+      </w:r>
+      <w:r>
+        <w:t>, Southwest Fisheries Science Center, NOAA Fisheries, La Jolla, California, United States</w:t>
       </w:r>
     </w:p>
     <w:p>
@@ -328,7 +331,13 @@
         <w:t xml:space="preserve">. </w:t>
       </w:r>
       <w:r>
-        <w:t xml:space="preserve">However, data collection is difficult in this remote region, and thus </w:t>
+        <w:t xml:space="preserve">However, data collection is difficult in this remote region, and </w:t>
+      </w:r>
+      <w:r>
+        <w:t>therefore</w:t>
+      </w:r>
+      <w:r>
+        <w:t xml:space="preserve"> </w:t>
       </w:r>
       <w:r>
         <w:t xml:space="preserve">long-term time series with which to identify and investigate </w:t>
@@ -742,13 +751,7 @@
       </w:r>
       <w:proofErr w:type="spellEnd"/>
       <w:r>
-        <w:t>)</w:t>
-      </w:r>
-      <w:r>
-        <w:t>.</w:t>
-      </w:r>
-      <w:r>
-        <w:t xml:space="preserve"> are important components of Southern Ocean ecosystems as apex predators and major consumers</w:t>
+        <w:t>) are important components of Southern Ocean ecosystems as apex predators and major consumers</w:t>
       </w:r>
       <w:r>
         <w:t xml:space="preserve"> of the above-listed pelagic forage species</w:t>
@@ -824,7 +827,13 @@
         <w:t>region</w:t>
       </w:r>
       <w:r>
-        <w:t>, sex, and time of year (</w:t>
+        <w:t xml:space="preserve">, sex, </w:t>
+      </w:r>
+      <w:r>
+        <w:t xml:space="preserve">mass, </w:t>
+      </w:r>
+      <w:r>
+        <w:t>and time of year (</w:t>
       </w:r>
       <w:proofErr w:type="spellStart"/>
       <w:r>
@@ -868,10 +877,22 @@
         <w:t>)</w:t>
       </w:r>
       <w:r>
-        <w:t xml:space="preserve">. However, there is evidence that the krill population is contracting southward and away from traditional krill predator foraging hotspots in the northern AP (Atkinson et al. 2019). Indeed, over the last 20 years, krill have become less available to some regional predators (Krause et al. 2022). </w:t>
-      </w:r>
-      <w:r>
-        <w:t>In addition, between 2000 and 2015 Antarctic fur seals (</w:t>
+        <w:t xml:space="preserve">. However, evidence </w:t>
+      </w:r>
+      <w:r>
+        <w:t xml:space="preserve">suggests </w:t>
+      </w:r>
+      <w:r>
+        <w:t xml:space="preserve">that the krill population is contracting southward and away from traditional krill predator foraging hotspots in the northern AP (Atkinson et al. 2019). Indeed, over the last 20 years, krill have become less available to some regional predators (Krause et al. 2022). </w:t>
+      </w:r>
+      <w:r>
+        <w:t>In addition, between 2000 and 2015</w:t>
+      </w:r>
+      <w:r>
+        <w:t>,</w:t>
+      </w:r>
+      <w:r>
+        <w:t xml:space="preserve"> Antarctic fur seals (</w:t>
       </w:r>
       <w:r>
         <w:rPr>
@@ -1006,7 +1027,13 @@
         <w:t>In the northern AP,</w:t>
       </w:r>
       <w:r>
-        <w:t xml:space="preserve"> Cape Shirreff, Livingston Island is an important breeding and resting site for Southern Ocean seals and fur seals (Santora and </w:t>
+        <w:t xml:space="preserve"> Cape Shirreff, Livingston Island is an important breeding and resting site for Southern Ocean </w:t>
+      </w:r>
+      <w:r>
+        <w:t>phocids</w:t>
+      </w:r>
+      <w:r>
+        <w:t xml:space="preserve"> and fur seals (Santora and </w:t>
       </w:r>
       <w:proofErr w:type="spellStart"/>
       <w:r>
@@ -1028,8 +1055,16 @@
       <w:r>
         <w:t xml:space="preserve">(NOAA) </w:t>
       </w:r>
-      <w:r>
-        <w:t>United States Antarctic Marine Living Resources Program (U.S. AMLR)</w:t>
+      <w:proofErr w:type="spellStart"/>
+      <w:r>
+        <w:t>Fisheries</w:t>
+      </w:r>
+      <w:r>
+        <w:t>United</w:t>
+      </w:r>
+      <w:proofErr w:type="spellEnd"/>
+      <w:r>
+        <w:t xml:space="preserve"> States Antarctic Marine Living Resources Program (U.S. AMLR)</w:t>
       </w:r>
       <w:r>
         <w:t xml:space="preserve"> and </w:t>
@@ -1080,7 +1115,13 @@
         <w:t xml:space="preserve">by the U.S. AMLR program </w:t>
       </w:r>
       <w:r>
-        <w:t xml:space="preserve">and </w:t>
+        <w:t>and</w:t>
+      </w:r>
+      <w:r>
+        <w:t xml:space="preserve"> thus</w:t>
+      </w:r>
+      <w:r>
+        <w:t xml:space="preserve"> </w:t>
       </w:r>
       <w:r>
         <w:t>updated yearly</w:t>
@@ -1147,13 +1188,7 @@
         <w:t>o</w:t>
       </w:r>
       <w:r>
-        <w:t xml:space="preserve"> W</w:t>
-      </w:r>
-      <w:r>
-        <w:t>; Fig. 1</w:t>
-      </w:r>
-      <w:r>
-        <w:t>) on the north shore of Livingston Island</w:t>
+        <w:t xml:space="preserve"> W) on the north shore of Livingston Island</w:t>
       </w:r>
       <w:r>
         <w:t xml:space="preserve"> (Fig. </w:t>
@@ -1212,13 +1247,7 @@
         <w:t>)</w:t>
       </w:r>
       <w:r>
-        <w:t xml:space="preserve"> surveys were conducted by INACH from 1997/98 to 2006/07</w:t>
-      </w:r>
-      <w:r>
-        <w:t xml:space="preserve"> (note that census and survey are used interchangeably throughout the rest of this paper)</w:t>
-      </w:r>
-      <w:r>
-        <w:t xml:space="preserve">. The U.S. AMLR Pinniped </w:t>
+        <w:t xml:space="preserve"> surveys were conducted by INACH from 1997/98 to 2006/07. The U.S. AMLR Pinniped </w:t>
       </w:r>
       <w:r>
         <w:t>Research P</w:t>
@@ -1242,10 +1271,34 @@
         <w:t xml:space="preserve"> the COVID-19 pandemic,</w:t>
       </w:r>
       <w:r>
-        <w:t xml:space="preserve"> has performed them every </w:t>
-      </w:r>
-      <w:r>
-        <w:t xml:space="preserve">season </w:t>
+        <w:t xml:space="preserve"> </w:t>
+      </w:r>
+      <w:r>
+        <w:t xml:space="preserve">have </w:t>
+      </w:r>
+      <w:r>
+        <w:t xml:space="preserve">conducted </w:t>
+      </w:r>
+      <w:r>
+        <w:t xml:space="preserve">surveys </w:t>
+      </w:r>
+      <w:r>
+        <w:t>every</w:t>
+      </w:r>
+      <w:r>
+        <w:t xml:space="preserve"> </w:t>
+      </w:r>
+      <w:r>
+        <w:t>season</w:t>
+      </w:r>
+      <w:r>
+        <w:t xml:space="preserve"> since</w:t>
+      </w:r>
+      <w:r>
+        <w:t>,</w:t>
+      </w:r>
+      <w:r>
+        <w:t xml:space="preserve"> </w:t>
       </w:r>
       <w:r>
         <w:t xml:space="preserve">through </w:t>
@@ -1257,28 +1310,31 @@
         <w:t xml:space="preserve">. </w:t>
       </w:r>
       <w:r>
-        <w:t xml:space="preserve">Most </w:t>
-      </w:r>
-      <w:r>
-        <w:t>CS-PHOC</w:t>
-      </w:r>
-      <w:r>
-        <w:t xml:space="preserve"> surveys</w:t>
-      </w:r>
-      <w:r>
-        <w:t xml:space="preserve"> </w:t>
-      </w:r>
-      <w:r>
-        <w:t xml:space="preserve">were completed </w:t>
-      </w:r>
-      <w:r>
-        <w:t>within</w:t>
-      </w:r>
-      <w:r>
-        <w:t xml:space="preserve"> </w:t>
-      </w:r>
-      <w:r>
-        <w:t xml:space="preserve">one day, but </w:t>
+        <w:t>Most CS-PHOC survey windows</w:t>
+      </w:r>
+      <w:r>
+        <w:t xml:space="preserve"> (i.e., a census)</w:t>
+      </w:r>
+      <w:r>
+        <w:t xml:space="preserve"> were only one day</w:t>
+      </w:r>
+      <w:r>
+        <w:t xml:space="preserve">, meaning </w:t>
+      </w:r>
+      <w:r>
+        <w:t xml:space="preserve">surveys </w:t>
+      </w:r>
+      <w:r>
+        <w:t xml:space="preserve">of </w:t>
+      </w:r>
+      <w:r>
+        <w:t>all locations were conducted on the same day</w:t>
+      </w:r>
+      <w:r>
+        <w:t>. However, censuses</w:t>
+      </w:r>
+      <w:r>
+        <w:t xml:space="preserve"> </w:t>
       </w:r>
       <w:r>
         <w:t xml:space="preserve">occasionally spanned two or three days due to extenuating circumstances (e.g., weather; Fig. </w:t>
@@ -1292,9 +1348,9 @@
       <w:r>
         <w:t>.</w:t>
       </w:r>
-      <w:r>
-        <w:t xml:space="preserve"> </w:t>
-      </w:r>
+    </w:p>
+    <w:p/>
+    <w:p>
       <w:r>
         <w:t>The</w:t>
       </w:r>
@@ -1320,308 +1376,68 @@
         <w:t xml:space="preserve">followed the same </w:t>
       </w:r>
       <w:r>
-        <w:t xml:space="preserve">overall </w:t>
-      </w:r>
-      <w:r>
-        <w:t>census</w:t>
+        <w:t>overall census</w:t>
       </w:r>
       <w:r>
         <w:t xml:space="preserve"> protocol</w:t>
       </w:r>
       <w:r>
-        <w:t xml:space="preserve">, where </w:t>
-      </w:r>
-      <w:r>
-        <w:t xml:space="preserve">trained </w:t>
-      </w:r>
-      <w:r>
-        <w:t>field technicians</w:t>
-      </w:r>
-      <w:r>
-        <w:t xml:space="preserve"> surveyed all safely</w:t>
-      </w:r>
-      <w:r>
-        <w:t xml:space="preserve"> </w:t>
-      </w:r>
-      <w:r>
-        <w:t>accessible regions of Cape Shirreff</w:t>
-      </w:r>
-      <w:r>
-        <w:t xml:space="preserve"> and recorded all live phocids</w:t>
-      </w:r>
-      <w:r>
-        <w:t>. They collected counts of each species, as well as age class and sex when possible</w:t>
-      </w:r>
-      <w:r>
-        <w:t xml:space="preserve">. </w:t>
-      </w:r>
-      <w:r>
-        <w:t xml:space="preserve">While the </w:t>
-      </w:r>
-      <w:r>
-        <w:t>full extent of the area</w:t>
-      </w:r>
-      <w:r>
-        <w:t xml:space="preserve"> </w:t>
-      </w:r>
-      <w:r>
-        <w:t xml:space="preserve">surveyed varied </w:t>
-      </w:r>
-      <w:r>
-        <w:t xml:space="preserve">slightly </w:t>
-      </w:r>
-      <w:r>
-        <w:t xml:space="preserve">across </w:t>
-      </w:r>
-      <w:r>
-        <w:t>and within seasons</w:t>
-      </w:r>
-      <w:r>
-        <w:t xml:space="preserve">, </w:t>
-      </w:r>
-      <w:r>
-        <w:t xml:space="preserve">core census </w:t>
-      </w:r>
-      <w:r>
-        <w:t>locations</w:t>
-      </w:r>
-      <w:r>
-        <w:t xml:space="preserve"> were always surveyed</w:t>
-      </w:r>
-      <w:r>
-        <w:t xml:space="preserve">. These core </w:t>
-      </w:r>
-      <w:r>
-        <w:t xml:space="preserve">census </w:t>
-      </w:r>
-      <w:r>
-        <w:t>locations</w:t>
-      </w:r>
-      <w:r>
-        <w:t xml:space="preserve"> </w:t>
-      </w:r>
-      <w:r>
-        <w:t xml:space="preserve">span the vast majority of the coastline and phocid haul-out locations </w:t>
-      </w:r>
-      <w:r>
-        <w:t>at</w:t>
-      </w:r>
-      <w:r>
-        <w:t xml:space="preserve"> </w:t>
-      </w:r>
-      <w:r>
-        <w:t>Cape Shirreff</w:t>
-      </w:r>
-      <w:r>
-        <w:t xml:space="preserve"> (Fig. </w:t>
-      </w:r>
-      <w:r>
-        <w:t>1</w:t>
-      </w:r>
-      <w:r>
-        <w:t>)</w:t>
-      </w:r>
-      <w:r>
-        <w:t xml:space="preserve">, </w:t>
-      </w:r>
-      <w:r>
-        <w:t>thereby ensur</w:t>
-      </w:r>
-      <w:r>
-        <w:t>ing</w:t>
-      </w:r>
-      <w:r>
-        <w:t xml:space="preserve"> that</w:t>
-      </w:r>
-      <w:r>
-        <w:t xml:space="preserve"> </w:t>
-      </w:r>
-      <w:r>
-        <w:t>CS-PHOC</w:t>
-      </w:r>
-      <w:r>
-        <w:t xml:space="preserve"> </w:t>
-      </w:r>
-      <w:r>
-        <w:t>counts</w:t>
-      </w:r>
-      <w:r>
-        <w:t xml:space="preserve"> are representative</w:t>
-      </w:r>
-      <w:r>
-        <w:t xml:space="preserve"> of phocid haul-</w:t>
-      </w:r>
-      <w:r>
-        <w:t xml:space="preserve">out </w:t>
-      </w:r>
-      <w:r>
-        <w:t xml:space="preserve">at Cape Shirreff </w:t>
-      </w:r>
-      <w:r>
-        <w:t xml:space="preserve">during </w:t>
-      </w:r>
-      <w:r>
-        <w:t>each</w:t>
-      </w:r>
-      <w:r>
-        <w:t xml:space="preserve"> </w:t>
-      </w:r>
-      <w:r>
-        <w:t>census</w:t>
-      </w:r>
-      <w:r>
-        <w:t xml:space="preserve"> </w:t>
-      </w:r>
-      <w:r>
-        <w:t>window</w:t>
-      </w:r>
-      <w:r>
-        <w:t xml:space="preserve">. </w:t>
-      </w:r>
-      <w:r>
-        <w:t xml:space="preserve">Locations </w:t>
-      </w:r>
-      <w:r>
-        <w:t xml:space="preserve">were </w:t>
+        <w:t>, where trained field biologists surveyed safely</w:t>
+      </w:r>
+      <w:r>
+        <w:t xml:space="preserve"> </w:t>
+      </w:r>
+      <w:r>
+        <w:t xml:space="preserve">accessible regions of Cape Shirreff and recorded all live phocids. </w:t>
+      </w:r>
+      <w:r>
+        <w:t>Biologists</w:t>
+      </w:r>
+      <w:r>
+        <w:t xml:space="preserve"> recorded </w:t>
+      </w:r>
+      <w:r>
+        <w:t xml:space="preserve">phocid counts </w:t>
+      </w:r>
+      <w:r>
+        <w:t>in</w:t>
+      </w:r>
+      <w:r>
+        <w:t xml:space="preserve"> </w:t>
+      </w:r>
+      <w:r>
+        <w:t xml:space="preserve">field notebooks for each species at each location, </w:t>
+      </w:r>
+      <w:r>
+        <w:t>along with</w:t>
+      </w:r>
+      <w:r>
+        <w:t xml:space="preserve"> age class and sex when possible. </w:t>
+      </w:r>
+      <w:r>
+        <w:t xml:space="preserve">After the survey, data were either entered into a database or otherwise archived. </w:t>
+      </w:r>
+      <w:r>
+        <w:t xml:space="preserve">Locations were surveyed on foot, by either walking through </w:t>
       </w:r>
       <w:r>
         <w:lastRenderedPageBreak/>
+        <w:t xml:space="preserve">haul-out locations, or using binoculars from a high vantage point when practical. </w:t>
+      </w:r>
+      <w:r>
+        <w:t xml:space="preserve">While the full extent of the area surveyed varied slightly across and within seasons, core census locations were always </w:t>
+      </w:r>
+      <w:r>
         <w:t>surveyed</w:t>
       </w:r>
       <w:r>
-        <w:t xml:space="preserve"> </w:t>
-      </w:r>
-      <w:r>
-        <w:t>on foot</w:t>
-      </w:r>
-      <w:r>
-        <w:t>,</w:t>
-      </w:r>
-      <w:r>
-        <w:t xml:space="preserve"> </w:t>
-      </w:r>
-      <w:r>
-        <w:t xml:space="preserve">either by walking through haul-out locations, or </w:t>
-      </w:r>
-      <w:r>
-        <w:t>using binoculars</w:t>
-      </w:r>
-      <w:r>
-        <w:t xml:space="preserve"> from a high vantage point</w:t>
-      </w:r>
-      <w:r>
-        <w:t xml:space="preserve"> when practical</w:t>
-      </w:r>
-      <w:r>
-        <w:t xml:space="preserve">. </w:t>
-      </w:r>
-      <w:r>
-        <w:t xml:space="preserve">Counts </w:t>
-      </w:r>
-      <w:r>
-        <w:t>were recorded</w:t>
-      </w:r>
-      <w:r>
-        <w:t xml:space="preserve"> in field notebook</w:t>
-      </w:r>
-      <w:r>
-        <w:t>s</w:t>
-      </w:r>
-      <w:r>
-        <w:t xml:space="preserve">. </w:t>
-      </w:r>
-      <w:r>
-        <w:t xml:space="preserve">After the </w:t>
-      </w:r>
-      <w:r>
-        <w:t>census</w:t>
-      </w:r>
-      <w:r>
-        <w:t xml:space="preserve">, data were </w:t>
-      </w:r>
-      <w:r>
-        <w:t>either e</w:t>
-      </w:r>
-      <w:r>
-        <w:t>ntered into a database</w:t>
-      </w:r>
-      <w:r>
-        <w:t xml:space="preserve"> or </w:t>
-      </w:r>
-      <w:r>
-        <w:t>otherwise archived</w:t>
-      </w:r>
-      <w:r>
-        <w:t>.</w:t>
-      </w:r>
-    </w:p>
-    <w:p/>
-    <w:p>
-      <w:r>
-        <w:t>Entered data varied slightly across programs</w:t>
-      </w:r>
-      <w:r>
-        <w:t xml:space="preserve">. Specifically, </w:t>
-      </w:r>
-      <w:r>
-        <w:t>data from</w:t>
-      </w:r>
-      <w:r>
-        <w:t xml:space="preserve"> </w:t>
-      </w:r>
-      <w:r>
-        <w:t xml:space="preserve">INACH </w:t>
-      </w:r>
-      <w:r>
-        <w:t>surveys include</w:t>
-      </w:r>
-      <w:r>
-        <w:t>d</w:t>
-      </w:r>
-      <w:r>
-        <w:t xml:space="preserve"> </w:t>
-      </w:r>
-      <w:r>
-        <w:t xml:space="preserve">explicit zero records </w:t>
-      </w:r>
-      <w:r>
-        <w:t xml:space="preserve">when there were none of a particular phocid species at a location, while U.S. AMLR records did not include explicit zero records. </w:t>
-      </w:r>
-      <w:r>
-        <w:t>After consultation with the U.S. AMLR program directors</w:t>
-      </w:r>
-      <w:r>
-        <w:t>, e</w:t>
-      </w:r>
-      <w:r>
-        <w:t xml:space="preserve">xplicit records </w:t>
-      </w:r>
-      <w:r>
-        <w:t xml:space="preserve">with zeroes or missing codes as appropriate, </w:t>
-      </w:r>
-      <w:r>
-        <w:t>were added to the U.S. AMLR data for core</w:t>
-      </w:r>
-      <w:r>
-        <w:t xml:space="preserve"> census</w:t>
-      </w:r>
-      <w:r>
-        <w:t xml:space="preserve"> </w:t>
-      </w:r>
-      <w:r>
-        <w:t>locations</w:t>
-      </w:r>
-      <w:r>
-        <w:t xml:space="preserve"> for </w:t>
-      </w:r>
-      <w:r>
-        <w:t xml:space="preserve">this </w:t>
-      </w:r>
-      <w:r>
-        <w:t>dataset</w:t>
-      </w:r>
-      <w:r>
-        <w:t>.</w:t>
+        <w:t>. These core census locations span the vast majority of the coastline and</w:t>
+      </w:r>
+      <w:r>
+        <w:t xml:space="preserve"> </w:t>
+      </w:r>
+      <w:r>
+        <w:t>phocid haul-out locations at Cape Shirreff (Fig. 1), thereby ensuring that CS-PHOC counts are representative of phocid haul-out at Cape Shirreff during each census.</w:t>
       </w:r>
     </w:p>
     <w:p>
@@ -1751,16 +1567,22 @@
         <w:t>cleaned</w:t>
       </w:r>
       <w:r>
-        <w:t xml:space="preserve"> and standardized</w:t>
-      </w:r>
-      <w:r>
-        <w:t xml:space="preserve"> as </w:t>
-      </w:r>
-      <w:r>
-        <w:t>follows</w:t>
-      </w:r>
-      <w:r>
-        <w:t xml:space="preserve">. Location names </w:t>
+        <w:t xml:space="preserve"> and standardize</w:t>
+      </w:r>
+      <w:r>
+        <w:t>d</w:t>
+      </w:r>
+      <w:r>
+        <w:t xml:space="preserve"> as follows</w:t>
+      </w:r>
+      <w:r>
+        <w:t xml:space="preserve">. </w:t>
+      </w:r>
+      <w:r>
+        <w:t>Location</w:t>
+      </w:r>
+      <w:r>
+        <w:t xml:space="preserve"> names </w:t>
       </w:r>
       <w:r>
         <w:t>and count types</w:t>
@@ -1790,7 +1612,10 @@
         <w:t xml:space="preserve">recorded separately, but during others only a single pup count was recorded. </w:t>
       </w:r>
       <w:r>
-        <w:t>For this dataset</w:t>
+        <w:t>Thus, f</w:t>
+      </w:r>
+      <w:r>
+        <w:t>or this dataset</w:t>
       </w:r>
       <w:r>
         <w:t xml:space="preserve">, all pup counts were </w:t>
@@ -1811,10 +1636,13 @@
         <w:t xml:space="preserve">for </w:t>
       </w:r>
       <w:r>
-        <w:t>each census</w:t>
-      </w:r>
-      <w:r>
-        <w:t xml:space="preserve"> record</w:t>
+        <w:t xml:space="preserve">each </w:t>
+      </w:r>
+      <w:r>
+        <w:t xml:space="preserve">survey </w:t>
+      </w:r>
+      <w:r>
+        <w:t>record</w:t>
       </w:r>
       <w:r>
         <w:t>.</w:t>
@@ -1822,11 +1650,44 @@
       <w:r>
         <w:t xml:space="preserve"> </w:t>
       </w:r>
+      <w:r>
+        <w:t>In addition, r</w:t>
+      </w:r>
+      <w:r>
+        <w:t xml:space="preserve">ecorded data varied slightly across programs. Specifically, data from INACH surveys included explicit zero records when there were none of a particular phocid species at a location, while U.S. AMLR records did not include explicit zero records. After consultation with the U.S. AMLR Pinniped Program leaders, explicit records with zeroes, or </w:t>
+      </w:r>
+      <w:r>
+        <w:t>NAs</w:t>
+      </w:r>
+      <w:r>
+        <w:t xml:space="preserve"> if appropriate, were </w:t>
+      </w:r>
+      <w:r>
+        <w:t>created and added to the U.S. AMLR data</w:t>
+      </w:r>
+      <w:r>
+        <w:t xml:space="preserve"> for</w:t>
+      </w:r>
+      <w:r>
+        <w:t xml:space="preserve"> </w:t>
+      </w:r>
+      <w:r>
+        <w:t>core census locations.</w:t>
+      </w:r>
     </w:p>
     <w:p/>
     <w:p>
       <w:r>
-        <w:t>After cleaning</w:t>
+        <w:t xml:space="preserve">After </w:t>
+      </w:r>
+      <w:r>
+        <w:t xml:space="preserve">data </w:t>
+      </w:r>
+      <w:r>
+        <w:t>cleaning</w:t>
+      </w:r>
+      <w:r>
+        <w:t xml:space="preserve"> and standardization</w:t>
       </w:r>
       <w:r>
         <w:t xml:space="preserve">, records were </w:t>
@@ -1868,13 +1729,16 @@
         <w:t xml:space="preserve">These </w:t>
       </w:r>
       <w:r>
+        <w:t xml:space="preserve">aggregated </w:t>
+      </w:r>
+      <w:r>
         <w:t xml:space="preserve">core census location </w:t>
       </w:r>
       <w:r>
-        <w:t xml:space="preserve">count </w:t>
-      </w:r>
-      <w:r>
-        <w:t>values</w:t>
+        <w:t>count</w:t>
+      </w:r>
+      <w:r>
+        <w:t>s</w:t>
       </w:r>
       <w:r>
         <w:t xml:space="preserve">, along with counts for one other </w:t>
@@ -1891,16 +1755,34 @@
       </w:r>
       <w:proofErr w:type="spellEnd"/>
       <w:r>
+        <w:t xml:space="preserve">, </w:t>
+      </w:r>
+      <w:r>
+        <w:t xml:space="preserve">described </w:t>
+      </w:r>
+      <w:r>
+        <w:t xml:space="preserve">in </w:t>
+      </w:r>
+      <w:r>
+        <w:t>“</w:t>
+      </w:r>
+      <w:r>
+        <w:t>Data Records</w:t>
+      </w:r>
+      <w:r>
+        <w:t>”</w:t>
+      </w:r>
+      <w:r>
+        <w:t xml:space="preserve"> </w:t>
+      </w:r>
+      <w:r>
+        <w:t>below</w:t>
+      </w:r>
+      <w:r>
         <w:t>)</w:t>
       </w:r>
       <w:r>
-        <w:t xml:space="preserve"> described </w:t>
-      </w:r>
-      <w:r>
-        <w:t xml:space="preserve">in Data Records </w:t>
-      </w:r>
-      <w:r>
-        <w:t>below,</w:t>
+        <w:t>,</w:t>
       </w:r>
       <w:r>
         <w:t xml:space="preserve"> </w:t>
@@ -1912,7 +1794,10 @@
         <w:t xml:space="preserve">the </w:t>
       </w:r>
       <w:r>
-        <w:t xml:space="preserve">published </w:t>
+        <w:t>published</w:t>
+      </w:r>
+      <w:r>
+        <w:t xml:space="preserve"> </w:t>
       </w:r>
       <w:r>
         <w:t>CS-PHOC</w:t>
@@ -1949,13 +1834,25 @@
         <w:t>CS-PHOC</w:t>
       </w:r>
       <w:r>
-        <w:t xml:space="preserve"> data are hosted and stored in the U.S. AMLR Pinniped Program database. The aggregated </w:t>
+        <w:t xml:space="preserve"> data are hosted and stored in the U.S. AMLR Pinniped Program database. </w:t>
+      </w:r>
+      <w:r>
+        <w:t>T</w:t>
+      </w:r>
+      <w:r>
+        <w:t xml:space="preserve">he aggregated </w:t>
       </w:r>
       <w:r>
         <w:t>CS-PHOC</w:t>
       </w:r>
       <w:r>
-        <w:t xml:space="preserve"> dataset presented in this paper </w:t>
+        <w:t xml:space="preserve"> dataset presented in this </w:t>
+      </w:r>
+      <w:r>
+        <w:t>manuscript</w:t>
+      </w:r>
+      <w:r>
+        <w:t xml:space="preserve"> </w:t>
       </w:r>
       <w:commentRangeStart w:id="1"/>
       <w:r>
@@ -1969,6 +1866,35 @@
         <w:commentReference w:id="1"/>
       </w:r>
       <w:r>
+        <w:t xml:space="preserve">made </w:t>
+      </w:r>
+      <w:r>
+        <w:t>Darwin Core</w:t>
+      </w:r>
+      <w:r>
+        <w:t xml:space="preserve"> compliant </w:t>
+      </w:r>
+      <w:r>
+        <w:t>(</w:t>
+      </w:r>
+      <w:hyperlink r:id="rId12" w:history="1">
+        <w:r>
+          <w:rPr>
+            <w:rStyle w:val="Hyperlink"/>
+          </w:rPr>
+          <w:t>https://dwc.tdwg.org</w:t>
+        </w:r>
+      </w:hyperlink>
+      <w:r>
+        <w:t>)</w:t>
+      </w:r>
+      <w:r>
+        <w:t xml:space="preserve">, </w:t>
+      </w:r>
+      <w:r>
+        <w:t xml:space="preserve">and </w:t>
+      </w:r>
+      <w:r>
         <w:t>published to SCAR Antarctic Biodiversity Portal</w:t>
       </w:r>
       <w:r>
@@ -1977,7 +1903,7 @@
       <w:r>
         <w:t>(</w:t>
       </w:r>
-      <w:hyperlink r:id="rId12" w:history="1">
+      <w:hyperlink r:id="rId13" w:history="1">
         <w:r>
           <w:rPr>
             <w:rStyle w:val="Hyperlink"/>
@@ -1995,10 +1921,21 @@
         <w:t xml:space="preserve"> at</w:t>
       </w:r>
       <w:r>
-        <w:t xml:space="preserve"> www.ipt.biodiversity.aq</w:t>
-      </w:r>
-      <w:r>
-        <w:t xml:space="preserve">), which </w:t>
+        <w:t xml:space="preserve"> </w:t>
+      </w:r>
+      <w:hyperlink r:id="rId14" w:history="1">
+        <w:r>
+          <w:rPr>
+            <w:rStyle w:val="Hyperlink"/>
+          </w:rPr>
+          <w:t>www.ipt.biodiversity.aq</w:t>
+        </w:r>
+      </w:hyperlink>
+      <w:r>
+        <w:t>)</w:t>
+      </w:r>
+      <w:r>
+        <w:t xml:space="preserve">. This </w:t>
       </w:r>
       <w:r>
         <w:t>will also ensure</w:t>
@@ -2013,7 +1950,13 @@
         <w:t>Ocean Biogeographic Information System (OBIS) and the Global Biodiversity Information Facility (GBIF).</w:t>
       </w:r>
       <w:r>
-        <w:t xml:space="preserve"> Data from future field seasons will be uploaded once it has been cleaned and processed, ensuring that the </w:t>
+        <w:t xml:space="preserve"> Data from future field seasons will be </w:t>
+      </w:r>
+      <w:r>
+        <w:t>added to the published dataset</w:t>
+      </w:r>
+      <w:r>
+        <w:t xml:space="preserve"> once it has been cleaned and processed, ensuring that the </w:t>
       </w:r>
       <w:r>
         <w:t xml:space="preserve">published </w:t>
@@ -2025,7 +1968,7 @@
         <w:t xml:space="preserve"> dataset </w:t>
       </w:r>
       <w:r>
-        <w:t>remains up to date for present and future analyses.</w:t>
+        <w:t>remains up to date for future analyses.</w:t>
       </w:r>
     </w:p>
     <w:p/>
@@ -2041,7 +1984,24 @@
     <w:p/>
     <w:p>
       <w:r>
-        <w:t xml:space="preserve">The full dataset consists of two CSV files: </w:t>
+        <w:t>T</w:t>
+      </w:r>
+      <w:r>
+        <w:t xml:space="preserve">he dataset available on </w:t>
+      </w:r>
+      <w:hyperlink r:id="rId15" w:history="1">
+        <w:r>
+          <w:rPr>
+            <w:rStyle w:val="Hyperlink"/>
+          </w:rPr>
+          <w:t>www.biodiversity.aq</w:t>
+        </w:r>
+      </w:hyperlink>
+      <w:r>
+        <w:t xml:space="preserve"> was generated from t</w:t>
+      </w:r>
+      <w:r>
+        <w:t xml:space="preserve">wo CSV files: </w:t>
       </w:r>
       <w:r>
         <w:t>cs</w:t>
@@ -2083,6 +2043,20 @@
         <w:t>.csv</w:t>
       </w:r>
       <w:r>
+        <w:t xml:space="preserve">, </w:t>
+      </w:r>
+      <w:r>
+        <w:t xml:space="preserve">both </w:t>
+      </w:r>
+      <w:bookmarkStart w:id="2" w:name="_GoBack"/>
+      <w:bookmarkEnd w:id="2"/>
+      <w:r>
+        <w:t>available in the CS-PHOC GitHub repo</w:t>
+      </w:r>
+      <w:r>
+        <w:t>sitory</w:t>
+      </w:r>
+      <w:r>
         <w:t xml:space="preserve">. </w:t>
       </w:r>
       <w:r>
@@ -2166,16 +2140,19 @@
         <w:t xml:space="preserve"> that </w:t>
       </w:r>
       <w:r>
-        <w:t xml:space="preserve">represent a specific </w:t>
+        <w:t xml:space="preserve">represent a </w:t>
+      </w:r>
+      <w:r>
+        <w:t>unique</w:t>
+      </w:r>
+      <w:r>
+        <w:t xml:space="preserve"> </w:t>
       </w:r>
       <w:r>
         <w:t>CS-PHOC</w:t>
       </w:r>
       <w:r>
-        <w:t xml:space="preserve"> </w:t>
-      </w:r>
-      <w:r>
-        <w:t>survey</w:t>
+        <w:t xml:space="preserve"> survey window</w:t>
       </w:r>
       <w:r>
         <w:t>.</w:t>
@@ -2184,7 +2161,16 @@
     <w:p/>
     <w:p>
       <w:r>
-        <w:t>The header</w:t>
+        <w:t>I</w:t>
+      </w:r>
+      <w:r>
+        <w:t>n addition to the header ID key</w:t>
+      </w:r>
+      <w:r>
+        <w:t>, t</w:t>
+      </w:r>
+      <w:r>
+        <w:t>he header</w:t>
       </w:r>
       <w:r>
         <w:t>s</w:t>
@@ -2196,7 +2182,7 @@
         <w:t xml:space="preserve"> file contains</w:t>
       </w:r>
       <w:r>
-        <w:t xml:space="preserve">, in addition to the header ID key, </w:t>
+        <w:t xml:space="preserve"> </w:t>
       </w:r>
       <w:r>
         <w:t xml:space="preserve">the </w:t>
@@ -2301,7 +2287,11 @@
         <w:t>location</w:t>
       </w:r>
       <w:r>
-        <w:t xml:space="preserve"> was surveyed (see </w:t>
+        <w:t xml:space="preserve"> </w:t>
+      </w:r>
+      <w:r>
+        <w:lastRenderedPageBreak/>
+        <w:t xml:space="preserve">was surveyed (see </w:t>
       </w:r>
       <w:r>
         <w:t xml:space="preserve">details </w:t>
@@ -2336,7 +2326,6 @@
     <w:p/>
     <w:p>
       <w:r>
-        <w:lastRenderedPageBreak/>
         <w:t xml:space="preserve">The actual census counts can be found in the </w:t>
       </w:r>
       <w:r>
@@ -2411,17 +2400,29 @@
         <w:t>were</w:t>
       </w:r>
       <w:r>
-        <w:t xml:space="preserve"> no data. </w:t>
-      </w:r>
-    </w:p>
-    <w:p>
-      <w:pPr>
-        <w:jc w:val="left"/>
-      </w:pPr>
-    </w:p>
-    <w:p>
-      <w:r>
-        <w:t>Field technicians generally split out core areas into smaller areas</w:t>
+        <w:t xml:space="preserve"> no data</w:t>
+      </w:r>
+      <w:r>
+        <w:t xml:space="preserve"> (i.e., NA)</w:t>
+      </w:r>
+      <w:r>
+        <w:t xml:space="preserve">. </w:t>
+      </w:r>
+    </w:p>
+    <w:p>
+      <w:pPr>
+        <w:jc w:val="left"/>
+      </w:pPr>
+    </w:p>
+    <w:p>
+      <w:r>
+        <w:t xml:space="preserve">Field </w:t>
+      </w:r>
+      <w:r>
+        <w:t>biologists</w:t>
+      </w:r>
+      <w:r>
+        <w:t xml:space="preserve"> generally split out core areas into smaller areas</w:t>
       </w:r>
       <w:r>
         <w:t>;</w:t>
@@ -2502,7 +2503,13 @@
         <w:t>s</w:t>
       </w:r>
       <w:r>
-        <w:t xml:space="preserve"> CSV).</w:t>
+        <w:t xml:space="preserve"> CSV</w:t>
+      </w:r>
+      <w:r>
+        <w:t xml:space="preserve"> file</w:t>
+      </w:r>
+      <w:r>
+        <w:t>).</w:t>
       </w:r>
       <w:r>
         <w:t xml:space="preserve"> </w:t>
@@ -2521,7 +2528,13 @@
     <w:p/>
     <w:p>
       <w:r>
-        <w:t xml:space="preserve">All header records were also reviewed and confirmed using the field notebook scans. </w:t>
+        <w:t xml:space="preserve">All header records were reviewed and confirmed using </w:t>
+      </w:r>
+      <w:r>
+        <w:t>scans of a biologist’s field notebooks</w:t>
+      </w:r>
+      <w:r>
+        <w:t xml:space="preserve">. </w:t>
       </w:r>
       <w:r>
         <w:t>All count records were screened for unreasonable values or duplicate entries via R code</w:t>
@@ -2551,13 +2564,10 @@
         <w:t xml:space="preserve">other </w:t>
       </w:r>
       <w:r>
-        <w:t xml:space="preserve">data flagged by automated checks were validated using paper datasheets or scans of </w:t>
-      </w:r>
-      <w:r>
-        <w:t xml:space="preserve">a </w:t>
-      </w:r>
-      <w:r>
-        <w:t>technician’s field notebooks</w:t>
+        <w:t xml:space="preserve">data flagged by automated checks were validated using paper datasheets or </w:t>
+      </w:r>
+      <w:r>
+        <w:t>the field notebook scans</w:t>
       </w:r>
       <w:r>
         <w:t xml:space="preserve">. </w:t>
@@ -2572,16 +2582,28 @@
         <w:t xml:space="preserve">also </w:t>
       </w:r>
       <w:r>
-        <w:t xml:space="preserve">checked for consistency with regards to blank versus zero entries, ensuring that patterns in the data (i.e., when a particular count column </w:t>
-      </w:r>
-      <w:r>
-        <w:t>should be</w:t>
-      </w:r>
-      <w:r>
-        <w:t xml:space="preserve"> NA vs </w:t>
-      </w:r>
-      <w:r>
-        <w:t>zero</w:t>
+        <w:t xml:space="preserve">checked for consistency with regard to </w:t>
+      </w:r>
+      <w:r>
+        <w:t>zero vs NA values</w:t>
+      </w:r>
+      <w:r>
+        <w:t xml:space="preserve">, ensuring that patterns in the data (i.e., </w:t>
+      </w:r>
+      <w:r>
+        <w:t>values in a</w:t>
+      </w:r>
+      <w:r>
+        <w:t xml:space="preserve"> particular count column </w:t>
+      </w:r>
+      <w:r>
+        <w:t xml:space="preserve">were </w:t>
+      </w:r>
+      <w:r>
+        <w:t xml:space="preserve">NA </w:t>
+      </w:r>
+      <w:r>
+        <w:t>for a full season</w:t>
       </w:r>
       <w:r>
         <w:t xml:space="preserve">) </w:t>
@@ -2596,7 +2618,7 @@
         <w:t xml:space="preserve">Program </w:t>
       </w:r>
       <w:r>
-        <w:t>directors</w:t>
+        <w:t>leaders</w:t>
       </w:r>
       <w:r>
         <w:t xml:space="preserve"> were consulted about </w:t>
@@ -2642,7 +2664,19 @@
         <w:t xml:space="preserve">intrinsic and extrinsic </w:t>
       </w:r>
       <w:r>
-        <w:t xml:space="preserve">drivers of phocid haul-out at Cape Shirreff, </w:t>
+        <w:t xml:space="preserve">drivers </w:t>
+      </w:r>
+      <w:r>
+        <w:t>shaping</w:t>
+      </w:r>
+      <w:r>
+        <w:t xml:space="preserve"> phocid haul-out </w:t>
+      </w:r>
+      <w:r>
+        <w:t xml:space="preserve">behaviour </w:t>
+      </w:r>
+      <w:r>
+        <w:t xml:space="preserve">at Cape Shirreff, </w:t>
       </w:r>
       <w:r>
         <w:t>other than simply regional abundance of a particular species</w:t>
@@ -2666,7 +2700,13 @@
         <w:t xml:space="preserve">. </w:t>
       </w:r>
       <w:r>
-        <w:t>Breeding southern elephant seals have a well-established pattern of hauling out to breed</w:t>
+        <w:t>Breeding southern elephant seal</w:t>
+      </w:r>
+      <w:r>
+        <w:t xml:space="preserve"> females </w:t>
+      </w:r>
+      <w:r>
+        <w:t>have a well-established pattern of hauling out to breed</w:t>
       </w:r>
       <w:r>
         <w:t xml:space="preserve"> between late September to early November</w:t>
@@ -2714,6 +2754,9 @@
         <w:t>. These patterns are reflected in census counts</w:t>
       </w:r>
       <w:r>
+        <w:t>,</w:t>
+      </w:r>
+      <w:r>
         <w:t xml:space="preserve"> and should be taken into consideration when drawing conclusions from these data</w:t>
       </w:r>
       <w:r>
@@ -2795,97 +2838,281 @@
         <w:t>CS-PHOC</w:t>
       </w:r>
       <w:r>
-        <w:t xml:space="preserve"> </w:t>
+        <w:t xml:space="preserve"> CSV </w:t>
+      </w:r>
+      <w:r>
+        <w:t>file</w:t>
+      </w:r>
+      <w:r>
+        <w:t>s</w:t>
+      </w:r>
+      <w:r>
+        <w:t xml:space="preserve"> </w:t>
+      </w:r>
+      <w:r>
+        <w:t xml:space="preserve">do </w:t>
+      </w:r>
+      <w:r>
+        <w:t>not have census date or time columns</w:t>
+      </w:r>
+      <w:r>
+        <w:t xml:space="preserve"> </w:t>
+      </w:r>
+      <w:r>
+        <w:t>both because</w:t>
+      </w:r>
+      <w:r>
+        <w:t xml:space="preserve"> </w:t>
+      </w:r>
+      <w:r>
+        <w:t xml:space="preserve">of </w:t>
+      </w:r>
+      <w:r>
+        <w:t>the aggregation of multi-day surveys for this dataset</w:t>
+      </w:r>
+      <w:r>
+        <w:t xml:space="preserve">, and because </w:t>
+      </w:r>
+      <w:r>
+        <w:t>survey times</w:t>
+      </w:r>
+      <w:r>
+        <w:t xml:space="preserve"> </w:t>
+      </w:r>
+      <w:r>
+        <w:t xml:space="preserve">were </w:t>
+      </w:r>
+      <w:r>
+        <w:t xml:space="preserve">recorded inconsistently </w:t>
+      </w:r>
+      <w:r>
+        <w:t>across seasons</w:t>
+      </w:r>
+      <w:r>
+        <w:t xml:space="preserve"> </w:t>
+      </w:r>
+      <w:r>
+        <w:t xml:space="preserve">(i.e., sometimes </w:t>
+      </w:r>
+      <w:r>
+        <w:t xml:space="preserve">they </w:t>
+      </w:r>
+      <w:r>
+        <w:t xml:space="preserve">were recorded for each </w:t>
+      </w:r>
+      <w:r>
+        <w:t>location</w:t>
+      </w:r>
+      <w:r>
+        <w:t xml:space="preserve">, and sometimes for a full </w:t>
+      </w:r>
+      <w:r>
+        <w:t xml:space="preserve">day’s </w:t>
+      </w:r>
+      <w:r>
+        <w:t>survey effort</w:t>
+      </w:r>
+      <w:r>
+        <w:t xml:space="preserve"> over multiple locations</w:t>
+      </w:r>
+      <w:r>
+        <w:t>)</w:t>
+      </w:r>
+      <w:r>
+        <w:t>. W</w:t>
+      </w:r>
+      <w:r>
+        <w:t xml:space="preserve">hile </w:t>
+      </w:r>
+      <w:r>
+        <w:t xml:space="preserve">implementing haul-out corrections </w:t>
+      </w:r>
+      <w:r>
+        <w:t xml:space="preserve">is </w:t>
+      </w:r>
+      <w:r>
+        <w:t xml:space="preserve">thereby </w:t>
+      </w:r>
+      <w:r>
+        <w:t>impractical</w:t>
+      </w:r>
+      <w:r>
+        <w:t xml:space="preserve"> for </w:t>
+      </w:r>
+      <w:r>
+        <w:t>this</w:t>
+      </w:r>
+      <w:r>
+        <w:t xml:space="preserve"> data</w:t>
+      </w:r>
+      <w:r>
+        <w:t>set</w:t>
+      </w:r>
+      <w:r>
+        <w:t>,</w:t>
+      </w:r>
+      <w:r>
+        <w:t xml:space="preserve"> </w:t>
+      </w:r>
+      <w:r>
+        <w:t>CS-PHOC</w:t>
+      </w:r>
+      <w:r>
+        <w:t xml:space="preserve"> </w:t>
+      </w:r>
+      <w:r>
+        <w:t xml:space="preserve">surveys were typically conducted </w:t>
+      </w:r>
+      <w:r>
+        <w:t>in the middle of the day</w:t>
+      </w:r>
+      <w:r>
+        <w:t xml:space="preserve"> to maximize sighting probabilities for all species</w:t>
+      </w:r>
+      <w:r>
+        <w:t xml:space="preserve"> </w:t>
+      </w:r>
+      <w:r>
+        <w:t>(Fig</w:t>
+      </w:r>
+      <w:r>
+        <w:t>.</w:t>
+      </w:r>
+      <w:r>
+        <w:t xml:space="preserve"> </w:t>
+      </w:r>
+      <w:r>
+        <w:t>3</w:t>
+      </w:r>
+      <w:r>
+        <w:t xml:space="preserve">). </w:t>
+      </w:r>
+      <w:r>
+        <w:t xml:space="preserve">Therefore, we </w:t>
+      </w:r>
+      <w:r>
+        <w:t>are</w:t>
+      </w:r>
+      <w:r>
+        <w:t xml:space="preserve"> confident that these </w:t>
+      </w:r>
+      <w:r>
+        <w:t xml:space="preserve">records </w:t>
+      </w:r>
+      <w:r>
+        <w:t xml:space="preserve">are </w:t>
+      </w:r>
+      <w:r>
+        <w:lastRenderedPageBreak/>
+        <w:t>representative and comparable across this broad time series of data.</w:t>
+      </w:r>
+      <w:r>
+        <w:t xml:space="preserve"> </w:t>
+      </w:r>
+      <w:r>
+        <w:t xml:space="preserve">Also, </w:t>
+      </w:r>
+      <w:r>
+        <w:t xml:space="preserve">users should note that </w:t>
+      </w:r>
+      <w:r>
+        <w:t xml:space="preserve">start and end times were recorded for each individual record </w:t>
+      </w:r>
+      <w:r>
+        <w:t xml:space="preserve">(i.e., each location) </w:t>
+      </w:r>
+      <w:r>
+        <w:t xml:space="preserve">beginning in the 2021/22 field seasons, </w:t>
+      </w:r>
+      <w:r>
+        <w:t>and thus implementing haul-out corrections will be possible for future data.</w:t>
+      </w:r>
+    </w:p>
+    <w:p/>
+    <w:p>
+      <w:r>
+        <w:t xml:space="preserve">Since the </w:t>
       </w:r>
       <w:r>
         <w:t>counts</w:t>
       </w:r>
       <w:r>
-        <w:t xml:space="preserve"> CSV does not have census date or time columns</w:t>
-      </w:r>
-      <w:r>
-        <w:t xml:space="preserve"> </w:t>
-      </w:r>
-      <w:r>
-        <w:t>as</w:t>
-      </w:r>
-      <w:r>
-        <w:t xml:space="preserve"> survey times</w:t>
-      </w:r>
-      <w:r>
-        <w:t xml:space="preserve"> </w:t>
-      </w:r>
-      <w:r>
-        <w:t xml:space="preserve">were </w:t>
-      </w:r>
-      <w:r>
-        <w:t xml:space="preserve">recorded inconsistently </w:t>
-      </w:r>
-      <w:r>
-        <w:t>across seasons</w:t>
-      </w:r>
-      <w:r>
-        <w:t xml:space="preserve"> </w:t>
-      </w:r>
-      <w:r>
-        <w:t>(i.e., sometimes times were recorded for each beach, and sometimes for a full survey effort)</w:t>
-      </w:r>
-      <w:r>
-        <w:t xml:space="preserve">, </w:t>
-      </w:r>
-      <w:r>
-        <w:t>and the aggregation of multi-day surveys</w:t>
-      </w:r>
-      <w:r>
-        <w:t xml:space="preserve"> for this dataset</w:t>
-      </w:r>
-      <w:r>
-        <w:t>. W</w:t>
-      </w:r>
-      <w:r>
-        <w:t xml:space="preserve">hile </w:t>
-      </w:r>
-      <w:r>
-        <w:t xml:space="preserve">implementing haul-out corrections </w:t>
-      </w:r>
-      <w:r>
-        <w:t xml:space="preserve">is </w:t>
-      </w:r>
-      <w:r>
-        <w:t xml:space="preserve">thereby </w:t>
-      </w:r>
-      <w:r>
-        <w:t>impractical</w:t>
-      </w:r>
-      <w:r>
-        <w:t xml:space="preserve"> for these data</w:t>
-      </w:r>
-      <w:r>
-        <w:t>,</w:t>
-      </w:r>
-      <w:r>
-        <w:t xml:space="preserve"> </w:t>
-      </w:r>
-      <w:r>
-        <w:t>CS-PHOC</w:t>
-      </w:r>
-      <w:r>
-        <w:t xml:space="preserve"> </w:t>
-      </w:r>
-      <w:r>
-        <w:t xml:space="preserve">surveys were typically conducted </w:t>
-      </w:r>
-      <w:r>
-        <w:t>in the middle of the day</w:t>
-      </w:r>
-      <w:r>
-        <w:t xml:space="preserve"> to maximize sighting probabilities for all species</w:t>
-      </w:r>
-      <w:r>
-        <w:t xml:space="preserve"> </w:t>
-      </w:r>
-      <w:r>
-        <w:t>(Fig</w:t>
+        <w:t xml:space="preserve"> CSV </w:t>
+      </w:r>
+      <w:r>
+        <w:t xml:space="preserve">file </w:t>
+      </w:r>
+      <w:r>
+        <w:t xml:space="preserve">does not have a date column, </w:t>
+      </w:r>
+      <w:r>
+        <w:t xml:space="preserve">we recommend joining the header and </w:t>
+      </w:r>
+      <w:r>
+        <w:t>count</w:t>
+      </w:r>
+      <w:r>
+        <w:t xml:space="preserve"> CSV files and using the </w:t>
+      </w:r>
+      <w:proofErr w:type="spellStart"/>
+      <w:r>
+        <w:t>census_start_date</w:t>
+      </w:r>
+      <w:proofErr w:type="spellEnd"/>
+      <w:r>
+        <w:t xml:space="preserve"> column</w:t>
+      </w:r>
+      <w:r>
+        <w:t xml:space="preserve"> as the date</w:t>
+      </w:r>
+      <w:r>
+        <w:t xml:space="preserve"> for each count record</w:t>
+      </w:r>
+      <w:r>
+        <w:t>. This</w:t>
+      </w:r>
+      <w:r>
+        <w:t xml:space="preserve"> process</w:t>
+      </w:r>
+      <w:r>
+        <w:t xml:space="preserve">, as well as </w:t>
+      </w:r>
+      <w:r>
+        <w:t xml:space="preserve">making the </w:t>
+      </w:r>
+      <w:r>
+        <w:t xml:space="preserve">count CSV </w:t>
+      </w:r>
+      <w:r>
+        <w:t>data long instead of wide,</w:t>
+      </w:r>
+      <w:r>
+        <w:t xml:space="preserve"> is </w:t>
+      </w:r>
+      <w:r>
+        <w:t xml:space="preserve">demonstrated in </w:t>
+      </w:r>
+      <w:r>
+        <w:t xml:space="preserve">the </w:t>
+      </w:r>
+      <w:proofErr w:type="spellStart"/>
+      <w:proofErr w:type="gramStart"/>
+      <w:r>
+        <w:t>example.R</w:t>
+      </w:r>
+      <w:proofErr w:type="spellEnd"/>
+      <w:proofErr w:type="gramEnd"/>
+      <w:r>
+        <w:t xml:space="preserve"> file in the </w:t>
+      </w:r>
+      <w:r>
+        <w:t xml:space="preserve">CS-PHOC </w:t>
+      </w:r>
+      <w:r>
+        <w:t>GitHub repo</w:t>
+      </w:r>
+      <w:r>
+        <w:t>sitory</w:t>
       </w:r>
       <w:r>
         <w:t>.</w:t>
@@ -2893,95 +3120,46 @@
       <w:r>
         <w:t xml:space="preserve"> </w:t>
       </w:r>
-      <w:r>
-        <w:t>3</w:t>
-      </w:r>
-      <w:r>
-        <w:t xml:space="preserve">). </w:t>
-      </w:r>
-      <w:r>
-        <w:t xml:space="preserve">Therefore, we </w:t>
+    </w:p>
+    <w:p/>
+    <w:p>
+      <w:r>
+        <w:t>As described in the Data Records</w:t>
+      </w:r>
+      <w:r>
+        <w:t xml:space="preserve"> section</w:t>
+      </w:r>
+      <w:r>
+        <w:t>, the only count</w:t>
+      </w:r>
+      <w:r>
+        <w:t>s</w:t>
+      </w:r>
+      <w:r>
+        <w:t xml:space="preserve"> that can be compared across the full timeseries </w:t>
       </w:r>
       <w:r>
         <w:t>are</w:t>
       </w:r>
       <w:r>
-        <w:t xml:space="preserve"> confident that these </w:t>
-      </w:r>
-      <w:r>
-        <w:t xml:space="preserve">records </w:t>
-      </w:r>
-      <w:r>
-        <w:t>are representative and comparable across this broad time series of data.</w:t>
-      </w:r>
-      <w:r>
-        <w:t xml:space="preserve"> </w:t>
-      </w:r>
-      <w:r>
-        <w:t xml:space="preserve">Also, start and end times were recorded for each individual census record </w:t>
-      </w:r>
-      <w:r>
-        <w:t xml:space="preserve">beginning in the 2021/22 field seasons, </w:t>
-      </w:r>
-      <w:r>
-        <w:t>and thus implementing haul-out corrections will be possible for future data.</w:t>
-      </w:r>
-    </w:p>
-    <w:p/>
-    <w:p>
-      <w:r>
-        <w:t xml:space="preserve">Since the </w:t>
-      </w:r>
-      <w:r>
-        <w:t>counts</w:t>
-      </w:r>
-      <w:r>
-        <w:t xml:space="preserve"> CSV does not have a date column, </w:t>
-      </w:r>
-      <w:r>
-        <w:t xml:space="preserve">we recommend joining the header and </w:t>
-      </w:r>
-      <w:r>
-        <w:t>count</w:t>
-      </w:r>
-      <w:r>
-        <w:t xml:space="preserve"> CSV files and using the </w:t>
-      </w:r>
-      <w:proofErr w:type="spellStart"/>
-      <w:r>
-        <w:t>census_start_date</w:t>
-      </w:r>
-      <w:proofErr w:type="spellEnd"/>
-      <w:r>
-        <w:t xml:space="preserve"> column</w:t>
-      </w:r>
-      <w:r>
-        <w:t xml:space="preserve"> as the record date. This</w:t>
-      </w:r>
-      <w:r>
-        <w:t>, as well as making the records data frame long instead of wide,</w:t>
-      </w:r>
-      <w:r>
-        <w:t xml:space="preserve"> is </w:t>
-      </w:r>
-      <w:r>
-        <w:t xml:space="preserve">demonstrated in sample code </w:t>
-      </w:r>
-      <w:r>
-        <w:t xml:space="preserve">in the </w:t>
-      </w:r>
-      <w:proofErr w:type="spellStart"/>
-      <w:proofErr w:type="gramStart"/>
-      <w:r>
-        <w:t>example.R</w:t>
-      </w:r>
-      <w:proofErr w:type="spellEnd"/>
-      <w:proofErr w:type="gramEnd"/>
-      <w:r>
-        <w:t xml:space="preserve"> file in the </w:t>
-      </w:r>
-      <w:r>
-        <w:t>project GitHub repo</w:t>
+        <w:t xml:space="preserve"> the counts for the core census locations. </w:t>
+      </w:r>
+      <w:r>
+        <w:t xml:space="preserve">Examples of possible ways to visualize and explore these data for the full timeseries are shown in Fig. 4. </w:t>
+      </w:r>
+      <w:r>
+        <w:t xml:space="preserve">If including counts for Punta San </w:t>
+      </w:r>
+      <w:proofErr w:type="spellStart"/>
+      <w:r>
+        <w:t>Telmo</w:t>
+      </w:r>
+      <w:proofErr w:type="spellEnd"/>
+      <w:r>
+        <w:t xml:space="preserve">, users should only use data from the 2009/10 field season </w:t>
+      </w:r>
+      <w:r>
+        <w:t>or later</w:t>
       </w:r>
       <w:r>
         <w:t>.</w:t>
@@ -2989,47 +3167,6 @@
       <w:r>
         <w:t xml:space="preserve"> </w:t>
       </w:r>
-    </w:p>
-    <w:p/>
-    <w:p>
-      <w:r>
-        <w:t>As described in the Data Records</w:t>
-      </w:r>
-      <w:r>
-        <w:t xml:space="preserve"> section</w:t>
-      </w:r>
-      <w:r>
-        <w:t>, the only count</w:t>
-      </w:r>
-      <w:r>
-        <w:t>s</w:t>
-      </w:r>
-      <w:r>
-        <w:t xml:space="preserve"> that can be compared across the full timeseries </w:t>
-      </w:r>
-      <w:r>
-        <w:t>are</w:t>
-      </w:r>
-      <w:r>
-        <w:t xml:space="preserve"> the counts for the core census locations. </w:t>
-      </w:r>
-      <w:r>
-        <w:t xml:space="preserve">Examples of possible ways to visualize and explore these data for the full timeseries are shown in Fig. 4. </w:t>
-      </w:r>
-      <w:r>
-        <w:t xml:space="preserve">If including counts for Punta San </w:t>
-      </w:r>
-      <w:proofErr w:type="spellStart"/>
-      <w:r>
-        <w:t>Telmo</w:t>
-      </w:r>
-      <w:proofErr w:type="spellEnd"/>
-      <w:r>
-        <w:t>, users should only use data from the 2009/10 field season onwards.</w:t>
-      </w:r>
-      <w:r>
-        <w:t xml:space="preserve"> </w:t>
-      </w:r>
       <w:r>
         <w:t xml:space="preserve">Parties with general questions about these data, or those interested in finer resolution survey </w:t>
       </w:r>
@@ -3037,7 +3174,13 @@
         <w:t>data</w:t>
       </w:r>
       <w:r>
-        <w:t xml:space="preserve"> with specific start and end times, </w:t>
+        <w:t xml:space="preserve"> with </w:t>
+      </w:r>
+      <w:r>
+        <w:t xml:space="preserve">all available </w:t>
+      </w:r>
+      <w:r>
+        <w:t xml:space="preserve">start and end times, </w:t>
       </w:r>
       <w:r>
         <w:t>should contact the corresponding author.</w:t>
@@ -3084,7 +3227,7 @@
       <w:r>
         <w:t xml:space="preserve"> is available at </w:t>
       </w:r>
-      <w:hyperlink r:id="rId13" w:history="1">
+      <w:hyperlink r:id="rId16" w:history="1">
         <w:r>
           <w:rPr>
             <w:rStyle w:val="Hyperlink"/>
@@ -3185,7 +3328,13 @@
         <w:t xml:space="preserve">. </w:t>
       </w:r>
       <w:r>
-        <w:t xml:space="preserve">Our deepest gratitude to </w:t>
+        <w:t xml:space="preserve">Our deepest </w:t>
+      </w:r>
+      <w:r>
+        <w:t>gratitude</w:t>
+      </w:r>
+      <w:r>
+        <w:t xml:space="preserve"> to </w:t>
       </w:r>
       <w:r>
         <w:t>the</w:t>
@@ -3194,13 +3343,7 @@
         <w:t xml:space="preserve"> dozens of</w:t>
       </w:r>
       <w:r>
-        <w:t xml:space="preserve"> biologists </w:t>
-      </w:r>
-      <w:r>
-        <w:t xml:space="preserve">and technicians </w:t>
-      </w:r>
-      <w:r>
-        <w:t xml:space="preserve">who </w:t>
+        <w:t xml:space="preserve"> biologists who </w:t>
       </w:r>
       <w:r>
         <w:t xml:space="preserve">make </w:t>
@@ -3233,6 +3376,9 @@
         <w:t>organized</w:t>
       </w:r>
       <w:r>
+        <w:t xml:space="preserve"> and led</w:t>
+      </w:r>
+      <w:r>
         <w:t xml:space="preserve"> the </w:t>
       </w:r>
       <w:r>
@@ -3257,13 +3403,22 @@
         <w:t xml:space="preserve"> </w:t>
       </w:r>
       <w:r>
-        <w:t>along with DJK. DT,</w:t>
-      </w:r>
-      <w:r>
-        <w:t xml:space="preserve"> AG,</w:t>
-      </w:r>
-      <w:r>
-        <w:t xml:space="preserve"> MEG, and DJK </w:t>
+        <w:t xml:space="preserve">along with DJK. </w:t>
+      </w:r>
+      <w:r>
+        <w:t xml:space="preserve">MEG, DJK, </w:t>
+      </w:r>
+      <w:r>
+        <w:t>DT,</w:t>
+      </w:r>
+      <w:r>
+        <w:t xml:space="preserve"> </w:t>
+      </w:r>
+      <w:r>
+        <w:t>and AA</w:t>
+      </w:r>
+      <w:r>
+        <w:t xml:space="preserve"> </w:t>
       </w:r>
       <w:r>
         <w:t xml:space="preserve">led data collection efforts </w:t>
@@ -3281,7 +3436,10 @@
         <w:t xml:space="preserve"> </w:t>
       </w:r>
       <w:r>
-        <w:t xml:space="preserve">All authors </w:t>
+        <w:t>RBC, MEG, and DJK</w:t>
+      </w:r>
+      <w:r>
+        <w:t xml:space="preserve"> </w:t>
       </w:r>
       <w:r>
         <w:t xml:space="preserve">provided guidance on </w:t>
@@ -3303,6 +3461,9 @@
       </w:r>
       <w:r>
         <w:t xml:space="preserve"> the manuscript.</w:t>
+      </w:r>
+      <w:r>
+        <w:t xml:space="preserve"> All authors gave approval for publication.</w:t>
       </w:r>
     </w:p>
     <w:p/>
@@ -3358,9 +3519,6 @@
         <w:t xml:space="preserve">: </w:t>
       </w:r>
       <w:r>
-        <w:t xml:space="preserve"> </w:t>
-      </w:r>
-      <w:r>
         <w:t>Fig1_</w:t>
       </w:r>
       <w:r>
@@ -3381,10 +3539,31 @@
         <w:t>Map</w:t>
       </w:r>
       <w:r>
-        <w:t xml:space="preserve"> of Cape Shirreff, Livingston Island. The right-most panel shows the core census locations </w:t>
-      </w:r>
-      <w:r>
-        <w:t xml:space="preserve">as thick lines along the coast shaded purple, and shaded aquamarine for </w:t>
+        <w:t xml:space="preserve"> of Cape Shirreff, Livingston Island.</w:t>
+      </w:r>
+      <w:r>
+        <w:t xml:space="preserve"> The left panels show the location of Cape Shirreff.</w:t>
+      </w:r>
+      <w:r>
+        <w:t xml:space="preserve"> The right-most panel shows </w:t>
+      </w:r>
+      <w:r>
+        <w:t xml:space="preserve">CS-PHOC as thick </w:t>
+      </w:r>
+      <w:r>
+        <w:t>lines along the coast</w:t>
+      </w:r>
+      <w:r>
+        <w:t xml:space="preserve">, </w:t>
+      </w:r>
+      <w:r>
+        <w:t>shaded purple</w:t>
+      </w:r>
+      <w:r>
+        <w:t xml:space="preserve"> for the core census locations and </w:t>
+      </w:r>
+      <w:r>
+        <w:t xml:space="preserve">aquamarine for </w:t>
       </w:r>
       <w:r>
         <w:t xml:space="preserve">Punta San </w:t>
@@ -3433,31 +3612,28 @@
         <w:t xml:space="preserve">Legend: </w:t>
       </w:r>
       <w:r>
-        <w:t xml:space="preserve">Dates </w:t>
-      </w:r>
-      <w:r>
-        <w:t xml:space="preserve">of </w:t>
-      </w:r>
-      <w:r>
         <w:t>CS-PHOC</w:t>
       </w:r>
       <w:r>
-        <w:t xml:space="preserve"> surveys, as well as the research program </w:t>
+        <w:t xml:space="preserve"> </w:t>
+      </w:r>
+      <w:r>
+        <w:t>dates</w:t>
+      </w:r>
+      <w:r>
+        <w:t xml:space="preserve">, the research program </w:t>
       </w:r>
       <w:r>
         <w:t xml:space="preserve">that conducted the </w:t>
       </w:r>
       <w:r>
-        <w:t>census</w:t>
-      </w:r>
-      <w:r>
-        <w:t xml:space="preserve"> </w:t>
-      </w:r>
-      <w:r>
-        <w:t xml:space="preserve">and the </w:t>
-      </w:r>
-      <w:r>
-        <w:t>time span</w:t>
+        <w:t xml:space="preserve">surveys, </w:t>
+      </w:r>
+      <w:r>
+        <w:t>and the</w:t>
+      </w:r>
+      <w:r>
+        <w:t xml:space="preserve"> census survey window</w:t>
       </w:r>
       <w:r>
         <w:t xml:space="preserve">, </w:t>
@@ -3466,18 +3642,6 @@
         <w:t>in days</w:t>
       </w:r>
       <w:r>
-        <w:t>, o</w:t>
-      </w:r>
-      <w:r>
-        <w:t>f the</w:t>
-      </w:r>
-      <w:r>
-        <w:t xml:space="preserve"> </w:t>
-      </w:r>
-      <w:r>
-        <w:t>census</w:t>
-      </w:r>
-      <w:r>
         <w:t>.</w:t>
       </w:r>
       <w:r>
@@ -3505,6 +3669,7 @@
         <w:t xml:space="preserve">performed </w:t>
       </w:r>
       <w:r>
+        <w:lastRenderedPageBreak/>
         <w:t>in each season.</w:t>
       </w:r>
       <w:r>
@@ -3614,11 +3779,7 @@
         <w:t xml:space="preserve">, which were recorded </w:t>
       </w:r>
       <w:r>
-        <w:t xml:space="preserve">for most </w:t>
-      </w:r>
-      <w:r>
-        <w:lastRenderedPageBreak/>
-        <w:t>surveys starting</w:t>
+        <w:t>for most surveys starting</w:t>
       </w:r>
       <w:r>
         <w:t xml:space="preserve"> in 2009, </w:t>
@@ -3780,7 +3941,7 @@
       <w:pPr>
         <w:jc w:val="left"/>
       </w:pPr>
-      <w:commentRangeStart w:id="2"/>
+      <w:commentRangeStart w:id="3"/>
       <w:proofErr w:type="spellStart"/>
       <w:r>
         <w:t>Atcm</w:t>
@@ -3795,12 +3956,12 @@
       <w:r>
         <w:t xml:space="preserve"> Meeting (Ed.), Secretariat of the Antarctic Treaty (pp. 439-462). Antarctic Treaty Consultative Meeting (ATCM). http://ats.aq/devAS/ats_meetings_meeting_measure.aspx?lang=e </w:t>
       </w:r>
-      <w:commentRangeEnd w:id="2"/>
+      <w:commentRangeEnd w:id="3"/>
       <w:r>
         <w:rPr>
           <w:rStyle w:val="CommentReference"/>
         </w:rPr>
-        <w:commentReference w:id="2"/>
+        <w:commentReference w:id="3"/>
       </w:r>
     </w:p>
     <w:p>
@@ -3825,12 +3986,7 @@
       </w:r>
       <w:proofErr w:type="spellStart"/>
       <w:r>
-        <w:t>S</w:t>
-      </w:r>
-      <w:bookmarkStart w:id="3" w:name="_GoBack"/>
-      <w:bookmarkEnd w:id="3"/>
-      <w:r>
-        <w:t>ailley</w:t>
+        <w:t>Sailley</w:t>
       </w:r>
       <w:proofErr w:type="spellEnd"/>
       <w:r>
@@ -4009,6 +4165,7 @@
       </w:pPr>
       <w:proofErr w:type="spellStart"/>
       <w:r>
+        <w:lastRenderedPageBreak/>
         <w:t>Casaux</w:t>
       </w:r>
       <w:proofErr w:type="spellEnd"/>
@@ -4098,79 +4255,543 @@
       </w:r>
       <w:proofErr w:type="spellEnd"/>
       <w:r>
-        <w:t xml:space="preserve"> Dana, 1850, in the </w:t>
-      </w:r>
+        <w:t xml:space="preserve"> Dana, 1850, in the Southwest Atlantic sector between 1976 and 2016. Journal of Crustacean Biology, 38(6), 656-661. https://doi.org/10.1093/jcbiol/ruy072 </w:t>
+      </w:r>
+    </w:p>
+    <w:p>
+      <w:pPr>
+        <w:jc w:val="left"/>
+      </w:pPr>
+    </w:p>
+    <w:p>
+      <w:pPr>
+        <w:jc w:val="left"/>
+      </w:pPr>
+      <w:proofErr w:type="spellStart"/>
+      <w:r>
+        <w:t>Daneri</w:t>
+      </w:r>
+      <w:proofErr w:type="spellEnd"/>
+      <w:r>
+        <w:t xml:space="preserve">, G. A., </w:t>
+      </w:r>
+      <w:proofErr w:type="spellStart"/>
+      <w:r>
+        <w:t>Carlini</w:t>
+      </w:r>
+      <w:proofErr w:type="spellEnd"/>
+      <w:r>
+        <w:t xml:space="preserve">, A. R., </w:t>
+      </w:r>
+      <w:proofErr w:type="spellStart"/>
+      <w:r>
+        <w:t>Marschoff</w:t>
+      </w:r>
+      <w:proofErr w:type="spellEnd"/>
+      <w:r>
+        <w:t xml:space="preserve">, E. R., Harrington, A., Negrete, J., </w:t>
+      </w:r>
+      <w:proofErr w:type="spellStart"/>
+      <w:r>
+        <w:t>Mennucci</w:t>
+      </w:r>
+      <w:proofErr w:type="spellEnd"/>
+      <w:r>
+        <w:t xml:space="preserve">, J. A., &amp; Márquez, M. E. I. (2015). The feeding habits of the Southern elephant seal, Mirounga </w:t>
+      </w:r>
+      <w:proofErr w:type="spellStart"/>
+      <w:r>
+        <w:t>leonina</w:t>
+      </w:r>
+      <w:proofErr w:type="spellEnd"/>
+      <w:r>
+        <w:t xml:space="preserve">, at Isla 25 de Mayo/King George Island, South Shetland Islands. Polar biology, 38(5), 665-676. https://doi.org/10.1007/s00300-014-1629-0 </w:t>
+      </w:r>
+    </w:p>
+    <w:p>
+      <w:pPr>
+        <w:jc w:val="left"/>
+      </w:pPr>
+    </w:p>
+    <w:p>
+      <w:pPr>
+        <w:jc w:val="left"/>
+      </w:pPr>
+      <w:r>
+        <w:t xml:space="preserve">de </w:t>
+      </w:r>
+      <w:proofErr w:type="spellStart"/>
+      <w:r>
+        <w:t>Gracia</w:t>
+      </w:r>
+      <w:proofErr w:type="spellEnd"/>
+      <w:r>
+        <w:t xml:space="preserve">, N. (2023). The Last Cold Place: A Field Season Studying Penguins in Antarctica. Scribner. </w:t>
+      </w:r>
+    </w:p>
+    <w:p>
+      <w:pPr>
+        <w:jc w:val="left"/>
+      </w:pPr>
+    </w:p>
+    <w:p>
+      <w:pPr>
+        <w:jc w:val="left"/>
+      </w:pPr>
+      <w:proofErr w:type="spellStart"/>
+      <w:r>
+        <w:t>Ducklow</w:t>
+      </w:r>
+      <w:proofErr w:type="spellEnd"/>
+      <w:r>
+        <w:t xml:space="preserve">, H. W., Fraser, W. R., Meredith, M. P., </w:t>
+      </w:r>
+      <w:proofErr w:type="spellStart"/>
+      <w:r>
+        <w:t>Stammerjohn</w:t>
+      </w:r>
+      <w:proofErr w:type="spellEnd"/>
+      <w:r>
+        <w:t xml:space="preserve">, S. E., </w:t>
+      </w:r>
+      <w:proofErr w:type="spellStart"/>
+      <w:r>
+        <w:t>Doney</w:t>
+      </w:r>
+      <w:proofErr w:type="spellEnd"/>
+      <w:r>
+        <w:t xml:space="preserve">, S. C., Martinson, D. G., </w:t>
+      </w:r>
+      <w:proofErr w:type="spellStart"/>
+      <w:r>
+        <w:t>Sailley</w:t>
+      </w:r>
+      <w:proofErr w:type="spellEnd"/>
+      <w:r>
+        <w:t xml:space="preserve">, S. F., Schofield, O. M. E., Steinberg, D. K., &amp; Venables, H. J. (2013). West Antarctic Peninsula: an ice-dependent coastal marine ecosystem in transition. Oceanography, 26(3), 190-203. https://doi.org/10.5670/oceanog.2013.62 </w:t>
+      </w:r>
+    </w:p>
+    <w:p>
+      <w:pPr>
+        <w:jc w:val="left"/>
+      </w:pPr>
+    </w:p>
+    <w:p>
+      <w:pPr>
+        <w:jc w:val="left"/>
+      </w:pPr>
+      <w:proofErr w:type="spellStart"/>
+      <w:r>
+        <w:t>Forcada</w:t>
+      </w:r>
+      <w:proofErr w:type="spellEnd"/>
+      <w:r>
+        <w:t xml:space="preserve">, J., </w:t>
+      </w:r>
+      <w:proofErr w:type="spellStart"/>
+      <w:r>
+        <w:t>Trathan</w:t>
+      </w:r>
+      <w:proofErr w:type="spellEnd"/>
+      <w:r>
+        <w:t xml:space="preserve">, P. N., </w:t>
+      </w:r>
+      <w:proofErr w:type="spellStart"/>
+      <w:r>
+        <w:t>Boveng</w:t>
+      </w:r>
+      <w:proofErr w:type="spellEnd"/>
+      <w:r>
+        <w:t xml:space="preserve">, P. L., Boyd, I. L., Burns, J. M., Costa, D. P., </w:t>
+      </w:r>
+      <w:proofErr w:type="spellStart"/>
+      <w:r>
+        <w:t>Fedak</w:t>
+      </w:r>
+      <w:proofErr w:type="spellEnd"/>
+      <w:r>
+        <w:t xml:space="preserve">, M., Rogers, T. L., &amp; Southwell, C. J. (2012). Responses of Antarctic pack-ice seals to environmental change and increasing krill fishing. Biological Conservation, 149(1), 40-50. https://doi.org/10.1016/j.biocon.2012.02.002 </w:t>
+      </w:r>
+    </w:p>
+    <w:p>
+      <w:pPr>
+        <w:jc w:val="left"/>
+      </w:pPr>
+    </w:p>
+    <w:p>
+      <w:pPr>
+        <w:jc w:val="left"/>
+      </w:pPr>
+      <w:r>
+        <w:t xml:space="preserve">Hill, S. L., Atkinson, A., </w:t>
+      </w:r>
+      <w:proofErr w:type="spellStart"/>
+      <w:r>
+        <w:t>Pakhomov</w:t>
+      </w:r>
+      <w:proofErr w:type="spellEnd"/>
+      <w:r>
+        <w:t xml:space="preserve">, E. A., &amp; Siegel, V. (2019). Evidence for a decline in the population density of Antarctic krill </w:t>
+      </w:r>
+      <w:proofErr w:type="spellStart"/>
+      <w:r>
+        <w:t>Euphausia</w:t>
+      </w:r>
+      <w:proofErr w:type="spellEnd"/>
+      <w:r>
+        <w:t xml:space="preserve"> </w:t>
+      </w:r>
+      <w:proofErr w:type="spellStart"/>
+      <w:r>
+        <w:t>superba</w:t>
+      </w:r>
+      <w:proofErr w:type="spellEnd"/>
+      <w:r>
+        <w:t xml:space="preserve"> Dana, 1850 still stands. A comment on Cox et al. Journal of Crustacean Biology, 39(3), 316-322. https://doi.org/10.1093/jcbiol/ruz004 </w:t>
+      </w:r>
+    </w:p>
+    <w:p>
+      <w:pPr>
+        <w:jc w:val="left"/>
+      </w:pPr>
+    </w:p>
+    <w:p>
+      <w:pPr>
+        <w:jc w:val="left"/>
+      </w:pPr>
+      <w:proofErr w:type="spellStart"/>
+      <w:r>
+        <w:t>Hinke</w:t>
+      </w:r>
+      <w:proofErr w:type="spellEnd"/>
+      <w:r>
+        <w:t xml:space="preserve">, J. T., </w:t>
+      </w:r>
+      <w:proofErr w:type="spellStart"/>
+      <w:r>
+        <w:t>Salwicka</w:t>
+      </w:r>
+      <w:proofErr w:type="spellEnd"/>
+      <w:r>
+        <w:t xml:space="preserve">, K., </w:t>
+      </w:r>
+      <w:proofErr w:type="spellStart"/>
+      <w:r>
+        <w:t>Trivelpiece</w:t>
+      </w:r>
+      <w:proofErr w:type="spellEnd"/>
+      <w:r>
+        <w:t xml:space="preserve">, S. G., Watters, G. M., &amp; </w:t>
+      </w:r>
+      <w:proofErr w:type="spellStart"/>
+      <w:r>
+        <w:t>Trivelpiece</w:t>
+      </w:r>
+      <w:proofErr w:type="spellEnd"/>
+      <w:r>
+        <w:t xml:space="preserve">, W. Z. (2007). Divergent responses of </w:t>
+      </w:r>
+      <w:proofErr w:type="spellStart"/>
+      <w:r>
+        <w:t>Pygoscelis</w:t>
+      </w:r>
+      <w:proofErr w:type="spellEnd"/>
+      <w:r>
+        <w:t xml:space="preserve"> penguins reveal a common environmental driver. </w:t>
+      </w:r>
+      <w:proofErr w:type="spellStart"/>
+      <w:r>
+        <w:t>Oecologia</w:t>
+      </w:r>
+      <w:proofErr w:type="spellEnd"/>
+      <w:r>
+        <w:t xml:space="preserve">, 153, 853. https://doi.org/https://doi.org/10.1007/s00442-007-0781-4 </w:t>
+      </w:r>
+    </w:p>
+    <w:p>
+      <w:pPr>
+        <w:jc w:val="left"/>
+      </w:pPr>
+    </w:p>
+    <w:p>
+      <w:pPr>
+        <w:jc w:val="left"/>
+      </w:pPr>
+      <w:proofErr w:type="spellStart"/>
+      <w:r>
+        <w:t>Hückstädt</w:t>
+      </w:r>
+      <w:proofErr w:type="spellEnd"/>
+      <w:r>
+        <w:t xml:space="preserve">, L. A., Burns, J. M., Koch, P. L., McDonald, B. I., Crocker, D. E., &amp; Costa, D. P. (2012). Diet of a specialist in a changing environment: the crabeater seal along the western Antarctic Peninsula. Marine Ecology Progress Series, 455, 287-301. https://doi.org/10.3354/meps09601 </w:t>
+      </w:r>
+    </w:p>
+    <w:p>
+      <w:pPr>
+        <w:jc w:val="left"/>
+      </w:pPr>
+    </w:p>
+    <w:p>
+      <w:pPr>
+        <w:jc w:val="left"/>
+      </w:pPr>
+      <w:proofErr w:type="spellStart"/>
+      <w:r>
+        <w:t>Hückstädt</w:t>
+      </w:r>
+      <w:proofErr w:type="spellEnd"/>
+      <w:r>
+        <w:t xml:space="preserve">, L. A., </w:t>
+      </w:r>
+      <w:proofErr w:type="spellStart"/>
+      <w:r>
+        <w:t>Piñones</w:t>
+      </w:r>
+      <w:proofErr w:type="spellEnd"/>
+      <w:r>
+        <w:t xml:space="preserve">, A., Palacios, D. M., McDonald, B. I., </w:t>
+      </w:r>
+      <w:proofErr w:type="spellStart"/>
+      <w:r>
+        <w:t>Dinniman</w:t>
+      </w:r>
+      <w:proofErr w:type="spellEnd"/>
+      <w:r>
+        <w:t xml:space="preserve">, M. S., Hofmann, E. E., Burns, J. M., Crocker, D. E., &amp; Costa, D. P. (2020). Projected shifts in the foraging habitat of crabeater seals along the Antarctic Peninsula. Nature Climate Change, 10(5), 472-477. https://doi.org/10.1038/s41558-020-0745-9 </w:t>
+      </w:r>
+    </w:p>
+    <w:p>
+      <w:pPr>
+        <w:jc w:val="left"/>
+      </w:pPr>
+    </w:p>
+    <w:p>
+      <w:pPr>
+        <w:jc w:val="left"/>
+      </w:pPr>
+      <w:proofErr w:type="spellStart"/>
+      <w:r>
+        <w:t>Kinzey</w:t>
+      </w:r>
+      <w:proofErr w:type="spellEnd"/>
+      <w:r>
+        <w:t>, D., Watters, G. M., &amp; Reiss, C. S. (2015). Selectivity and two biomass measures in an age-based assessment of Antarctic krill (</w:t>
+      </w:r>
+      <w:proofErr w:type="spellStart"/>
+      <w:r>
+        <w:t>Euphausia</w:t>
+      </w:r>
+      <w:proofErr w:type="spellEnd"/>
+      <w:r>
+        <w:t xml:space="preserve"> </w:t>
+      </w:r>
+      <w:proofErr w:type="spellStart"/>
+      <w:r>
+        <w:t>superba</w:t>
+      </w:r>
+      <w:proofErr w:type="spellEnd"/>
+      <w:r>
+        <w:t xml:space="preserve">). Fisheries Research, 168, 72-84. https://doi.org/https://doi.org/10.1016/j.fishres.2015.03.023 </w:t>
+      </w:r>
+    </w:p>
+    <w:p>
+      <w:pPr>
+        <w:jc w:val="left"/>
+      </w:pPr>
+    </w:p>
+    <w:p>
+      <w:pPr>
+        <w:jc w:val="left"/>
+      </w:pPr>
+      <w:proofErr w:type="spellStart"/>
       <w:r>
         <w:lastRenderedPageBreak/>
-        <w:t xml:space="preserve">Southwest Atlantic sector between 1976 and 2016. Journal of Crustacean Biology, 38(6), 656-661. https://doi.org/10.1093/jcbiol/ruy072 </w:t>
-      </w:r>
-    </w:p>
-    <w:p>
-      <w:pPr>
-        <w:jc w:val="left"/>
-      </w:pPr>
-    </w:p>
-    <w:p>
-      <w:pPr>
-        <w:jc w:val="left"/>
-      </w:pPr>
-      <w:proofErr w:type="spellStart"/>
-      <w:r>
-        <w:t>Daneri</w:t>
-      </w:r>
-      <w:proofErr w:type="spellEnd"/>
-      <w:r>
-        <w:t xml:space="preserve">, G. A., </w:t>
-      </w:r>
-      <w:proofErr w:type="spellStart"/>
-      <w:r>
-        <w:t>Carlini</w:t>
-      </w:r>
-      <w:proofErr w:type="spellEnd"/>
-      <w:r>
-        <w:t xml:space="preserve">, A. R., </w:t>
-      </w:r>
-      <w:proofErr w:type="spellStart"/>
-      <w:r>
-        <w:t>Marschoff</w:t>
-      </w:r>
-      <w:proofErr w:type="spellEnd"/>
-      <w:r>
-        <w:t xml:space="preserve">, E. R., Harrington, A., Negrete, J., </w:t>
-      </w:r>
-      <w:proofErr w:type="spellStart"/>
-      <w:r>
-        <w:t>Mennucci</w:t>
-      </w:r>
-      <w:proofErr w:type="spellEnd"/>
-      <w:r>
-        <w:t xml:space="preserve">, J. A., &amp; Márquez, M. E. I. (2015). The feeding habits of the Southern elephant seal, Mirounga </w:t>
-      </w:r>
-      <w:proofErr w:type="spellStart"/>
-      <w:r>
-        <w:t>leonina</w:t>
-      </w:r>
-      <w:proofErr w:type="spellEnd"/>
-      <w:r>
-        <w:t xml:space="preserve">, at Isla 25 de Mayo/King George Island, South Shetland Islands. Polar biology, 38(5), 665-676. https://doi.org/10.1007/s00300-014-1629-0 </w:t>
-      </w:r>
-    </w:p>
-    <w:p>
-      <w:pPr>
-        <w:jc w:val="left"/>
-      </w:pPr>
-    </w:p>
-    <w:p>
-      <w:pPr>
-        <w:jc w:val="left"/>
-      </w:pPr>
-      <w:proofErr w:type="spellStart"/>
-      <w:r>
-        <w:t>Ducklow</w:t>
-      </w:r>
-      <w:proofErr w:type="spellEnd"/>
-      <w:r>
-        <w:t xml:space="preserve">, H. W., Fraser, W. R., Meredith, M. P., </w:t>
+        <w:t>Kinzey</w:t>
+      </w:r>
+      <w:proofErr w:type="spellEnd"/>
+      <w:r>
+        <w:t xml:space="preserve">, D., Watters, G. M., &amp; Reiss, C. S. (2019). Estimating recruitment variability and productivity in Antarctic krill. Fisheries Research, 217, 98-107. https://doi.org/https://doi.org/10.1016/j.fishres.2018.09.027 </w:t>
+      </w:r>
+    </w:p>
+    <w:p>
+      <w:pPr>
+        <w:jc w:val="left"/>
+      </w:pPr>
+    </w:p>
+    <w:p>
+      <w:pPr>
+        <w:jc w:val="left"/>
+      </w:pPr>
+      <w:r>
+        <w:t xml:space="preserve">Klein, E. S., Hill, S. L., </w:t>
+      </w:r>
+      <w:proofErr w:type="spellStart"/>
+      <w:r>
+        <w:t>Hinke</w:t>
+      </w:r>
+      <w:proofErr w:type="spellEnd"/>
+      <w:r>
+        <w:t xml:space="preserve">, J. T., Phillips, T., &amp; Watters, G. M. (2018). Impacts of rising sea temperature on krill increase risks for predators in the Scotia Sea. </w:t>
+      </w:r>
+      <w:proofErr w:type="spellStart"/>
+      <w:r>
+        <w:t>PLoS</w:t>
+      </w:r>
+      <w:proofErr w:type="spellEnd"/>
+      <w:r>
+        <w:t xml:space="preserve"> One, 13(1), e0191011. https://doi.org/10.1371/journal.pone.0191011 </w:t>
+      </w:r>
+    </w:p>
+    <w:p>
+      <w:pPr>
+        <w:jc w:val="left"/>
+      </w:pPr>
+    </w:p>
+    <w:p>
+      <w:pPr>
+        <w:jc w:val="left"/>
+      </w:pPr>
+      <w:proofErr w:type="spellStart"/>
+      <w:r>
+        <w:t>Klemmedson</w:t>
+      </w:r>
+      <w:proofErr w:type="spellEnd"/>
+      <w:r>
+        <w:t xml:space="preserve">, A. D., Reiss, C. S., Goebel, M. E., Kaufmann, R. S., Dorval, E., </w:t>
+      </w:r>
+      <w:proofErr w:type="spellStart"/>
+      <w:r>
+        <w:t>Linkowski</w:t>
+      </w:r>
+      <w:proofErr w:type="spellEnd"/>
+      <w:r>
+        <w:t>, T. B., &amp; Borras-Chavez, R. (2020). Variability in age of a Southern Ocean myctophid (</w:t>
+      </w:r>
+      <w:proofErr w:type="spellStart"/>
+      <w:r>
+        <w:t>Gymnoscopelus</w:t>
+      </w:r>
+      <w:proofErr w:type="spellEnd"/>
+      <w:r>
+        <w:t xml:space="preserve"> </w:t>
+      </w:r>
+      <w:proofErr w:type="spellStart"/>
+      <w:r>
+        <w:t>nicholsi</w:t>
+      </w:r>
+      <w:proofErr w:type="spellEnd"/>
+      <w:r>
+        <w:t xml:space="preserve">) derived from scat-recovered otoliths. Marine Ecology Progress Series, 633, 55-69. https://www.int-res.com/abstracts/meps/v633/p55-69/ </w:t>
+      </w:r>
+    </w:p>
+    <w:p>
+      <w:pPr>
+        <w:jc w:val="left"/>
+      </w:pPr>
+    </w:p>
+    <w:p>
+      <w:pPr>
+        <w:jc w:val="left"/>
+      </w:pPr>
+      <w:r>
+        <w:t xml:space="preserve">Krause, D. J., Bonin, C. A., Goebel, M. E., Reiss, C. S., &amp; Watters, G. M. (2022). The Rapid Population Collapse of a Key Marine Predator in the Northern Antarctic Peninsula Endangers Genetic Diversity and Resilience to Climate Change [Original Research]. Frontiers in Marine Science, 8, 796488. https://doi.org/10.3389/fmars.2021.796488 </w:t>
+      </w:r>
+    </w:p>
+    <w:p>
+      <w:pPr>
+        <w:jc w:val="left"/>
+      </w:pPr>
+    </w:p>
+    <w:p>
+      <w:pPr>
+        <w:jc w:val="left"/>
+      </w:pPr>
+      <w:r>
+        <w:t xml:space="preserve">Krause, D. J., Goebel, M. E., &amp; </w:t>
+      </w:r>
+      <w:proofErr w:type="spellStart"/>
+      <w:r>
+        <w:t>Kurle</w:t>
+      </w:r>
+      <w:proofErr w:type="spellEnd"/>
+      <w:r>
+        <w:t xml:space="preserve">, C. M. (2020). Leopard seal diets in a rapidly warming polar region vary by year, season, sex, and body size. BMC Ecology, 20(1), 32. https://doi.org/10.1186/s12898-020-00300-y </w:t>
+      </w:r>
+    </w:p>
+    <w:p>
+      <w:pPr>
+        <w:jc w:val="left"/>
+      </w:pPr>
+    </w:p>
+    <w:p>
+      <w:pPr>
+        <w:jc w:val="left"/>
+      </w:pPr>
+      <w:r>
+        <w:t xml:space="preserve">Lake, S., Burton, H., &amp; </w:t>
+      </w:r>
+      <w:proofErr w:type="spellStart"/>
+      <w:r>
+        <w:t>Hindell</w:t>
+      </w:r>
+      <w:proofErr w:type="spellEnd"/>
+      <w:r>
+        <w:t xml:space="preserve">, M. (1997). Influence of time of day and month on Weddell </w:t>
+      </w:r>
+      <w:proofErr w:type="spellStart"/>
+      <w:r>
+        <w:t>seal</w:t>
+      </w:r>
+      <w:proofErr w:type="spellEnd"/>
+      <w:r>
+        <w:t xml:space="preserve"> haul-out patterns at the Vestfold Hills, Antarctica. Polar biology, 18, 319-324. </w:t>
+      </w:r>
+    </w:p>
+    <w:p>
+      <w:pPr>
+        <w:jc w:val="left"/>
+      </w:pPr>
+    </w:p>
+    <w:p>
+      <w:pPr>
+        <w:jc w:val="left"/>
+      </w:pPr>
+      <w:r>
+        <w:t xml:space="preserve">Le Boeuf, B. J., &amp; Laws, R. M. (1994). Elephant seals: population ecology, </w:t>
+      </w:r>
+      <w:proofErr w:type="spellStart"/>
+      <w:r>
+        <w:t>behavior</w:t>
+      </w:r>
+      <w:proofErr w:type="spellEnd"/>
+      <w:r>
+        <w:t xml:space="preserve">, and physiology. </w:t>
+      </w:r>
+      <w:proofErr w:type="spellStart"/>
+      <w:r>
+        <w:t>Univ</w:t>
+      </w:r>
+      <w:proofErr w:type="spellEnd"/>
+      <w:r>
+        <w:t xml:space="preserve"> of California Press. </w:t>
+      </w:r>
+    </w:p>
+    <w:p>
+      <w:pPr>
+        <w:jc w:val="left"/>
+      </w:pPr>
+    </w:p>
+    <w:p>
+      <w:pPr>
+        <w:jc w:val="left"/>
+      </w:pPr>
+      <w:proofErr w:type="spellStart"/>
+      <w:r>
+        <w:t>Massom</w:t>
+      </w:r>
+      <w:proofErr w:type="spellEnd"/>
+      <w:r>
+        <w:t xml:space="preserve">, R. A., &amp; </w:t>
       </w:r>
       <w:proofErr w:type="spellStart"/>
       <w:r>
@@ -4178,34 +4799,329 @@
       </w:r>
       <w:proofErr w:type="spellEnd"/>
       <w:r>
-        <w:t xml:space="preserve">, S. E., </w:t>
-      </w:r>
-      <w:proofErr w:type="spellStart"/>
-      <w:r>
-        <w:t>Doney</w:t>
-      </w:r>
-      <w:proofErr w:type="spellEnd"/>
-      <w:r>
-        <w:t xml:space="preserve">, S. C., Martinson, D. G., </w:t>
-      </w:r>
-      <w:proofErr w:type="spellStart"/>
-      <w:r>
-        <w:t>Sailley</w:t>
-      </w:r>
-      <w:proofErr w:type="spellEnd"/>
-      <w:r>
-        <w:t xml:space="preserve">, S. F., Schofield, O. M. E., Steinberg, D. K., &amp; Venables, H. J. (2013). West Antarctic Peninsula: an ice-dependent coastal marine ecosystem in transition. Oceanography, 26(3), 190-203. https://doi.org/10.5670/oceanog.2013.62 </w:t>
-      </w:r>
-    </w:p>
-    <w:p>
-      <w:pPr>
-        <w:jc w:val="left"/>
-      </w:pPr>
-    </w:p>
-    <w:p>
-      <w:pPr>
-        <w:jc w:val="left"/>
-      </w:pPr>
+        <w:t xml:space="preserve">, S. E. (2010). Antarctic sea ice change and variability – Physical and ecological implications. Polar Science, 4(2), 149-186. https://doi.org/10.1016/j.polar.2010.05.001 </w:t>
+      </w:r>
+    </w:p>
+    <w:p>
+      <w:pPr>
+        <w:jc w:val="left"/>
+      </w:pPr>
+    </w:p>
+    <w:p>
+      <w:pPr>
+        <w:jc w:val="left"/>
+      </w:pPr>
+      <w:r>
+        <w:t xml:space="preserve">Meredith, M. P., &amp; King, J. C. (2005). Rapid climate change in the ocean west of the Antarctic Peninsula during the second half of the 20th century. Geophysical Research Letters, 32(19), L19604. https://doi.org/10.1029/2005GL024042 </w:t>
+      </w:r>
+    </w:p>
+    <w:p>
+      <w:pPr>
+        <w:jc w:val="left"/>
+      </w:pPr>
+    </w:p>
+    <w:p>
+      <w:pPr>
+        <w:jc w:val="left"/>
+      </w:pPr>
+      <w:r>
+        <w:t xml:space="preserve">Meredith, M. P., </w:t>
+      </w:r>
+      <w:proofErr w:type="spellStart"/>
+      <w:r>
+        <w:t>Sommerkorn</w:t>
+      </w:r>
+      <w:proofErr w:type="spellEnd"/>
+      <w:r>
+        <w:t xml:space="preserve">, M., </w:t>
+      </w:r>
+      <w:proofErr w:type="spellStart"/>
+      <w:r>
+        <w:t>Cassotta</w:t>
+      </w:r>
+      <w:proofErr w:type="spellEnd"/>
+      <w:r>
+        <w:t xml:space="preserve">, S., </w:t>
+      </w:r>
+      <w:proofErr w:type="spellStart"/>
+      <w:r>
+        <w:t>Derksen</w:t>
+      </w:r>
+      <w:proofErr w:type="spellEnd"/>
+      <w:r>
+        <w:t xml:space="preserve">, C., </w:t>
+      </w:r>
+      <w:proofErr w:type="spellStart"/>
+      <w:r>
+        <w:t>Ekaykin</w:t>
+      </w:r>
+      <w:proofErr w:type="spellEnd"/>
+      <w:r>
+        <w:t xml:space="preserve">, A., Hollowed, A., </w:t>
+      </w:r>
+      <w:proofErr w:type="spellStart"/>
+      <w:r>
+        <w:t>Kofinas</w:t>
+      </w:r>
+      <w:proofErr w:type="spellEnd"/>
+      <w:r>
+        <w:t xml:space="preserve">, G., Mackintosh, A., Melbourne-Thomas, J., </w:t>
+      </w:r>
+      <w:proofErr w:type="spellStart"/>
+      <w:r>
+        <w:t>Muelbert</w:t>
+      </w:r>
+      <w:proofErr w:type="spellEnd"/>
+      <w:r>
+        <w:t xml:space="preserve">, M. M. C., </w:t>
+      </w:r>
+      <w:proofErr w:type="spellStart"/>
+      <w:r>
+        <w:t>Ottersen</w:t>
+      </w:r>
+      <w:proofErr w:type="spellEnd"/>
+      <w:r>
+        <w:t xml:space="preserve">, G., Pritchard, H., &amp; Schuur, E. A. G. (2022). 2019: Polar Regions. In H.-O. </w:t>
+      </w:r>
+      <w:proofErr w:type="spellStart"/>
+      <w:r>
+        <w:t>Pörtner</w:t>
+      </w:r>
+      <w:proofErr w:type="spellEnd"/>
+      <w:r>
+        <w:t>, D. C. Roberts, V. Masson-</w:t>
+      </w:r>
+      <w:proofErr w:type="spellStart"/>
+      <w:r>
+        <w:t>Delmotte</w:t>
+      </w:r>
+      <w:proofErr w:type="spellEnd"/>
+      <w:r>
+        <w:t xml:space="preserve">, P. </w:t>
+      </w:r>
+      <w:proofErr w:type="spellStart"/>
+      <w:r>
+        <w:t>Zhai</w:t>
+      </w:r>
+      <w:proofErr w:type="spellEnd"/>
+      <w:r>
+        <w:t xml:space="preserve">, M. </w:t>
+      </w:r>
+      <w:proofErr w:type="spellStart"/>
+      <w:r>
+        <w:t>Tignor</w:t>
+      </w:r>
+      <w:proofErr w:type="spellEnd"/>
+      <w:r>
+        <w:t xml:space="preserve">, E. </w:t>
+      </w:r>
+      <w:proofErr w:type="spellStart"/>
+      <w:r>
+        <w:t>Poloczanska</w:t>
+      </w:r>
+      <w:proofErr w:type="spellEnd"/>
+      <w:r>
+        <w:t xml:space="preserve">, K. </w:t>
+      </w:r>
+      <w:proofErr w:type="spellStart"/>
+      <w:r>
+        <w:t>Mintenbeck</w:t>
+      </w:r>
+      <w:proofErr w:type="spellEnd"/>
+      <w:r>
+        <w:t xml:space="preserve">, A. </w:t>
+      </w:r>
+      <w:proofErr w:type="spellStart"/>
+      <w:r>
+        <w:t>Alegría</w:t>
+      </w:r>
+      <w:proofErr w:type="spellEnd"/>
+      <w:r>
+        <w:t xml:space="preserve">, M. Nicolai, A. </w:t>
+      </w:r>
+      <w:proofErr w:type="spellStart"/>
+      <w:r>
+        <w:t>Okem</w:t>
+      </w:r>
+      <w:proofErr w:type="spellEnd"/>
+      <w:r>
+        <w:t xml:space="preserve">, J. </w:t>
+      </w:r>
+      <w:proofErr w:type="spellStart"/>
+      <w:r>
+        <w:t>Petzold</w:t>
+      </w:r>
+      <w:proofErr w:type="spellEnd"/>
+      <w:r>
+        <w:t xml:space="preserve">, B. Rama, &amp; N. M. </w:t>
+      </w:r>
+      <w:proofErr w:type="spellStart"/>
+      <w:r>
+        <w:t>Weyer</w:t>
+      </w:r>
+      <w:proofErr w:type="spellEnd"/>
+      <w:r>
+        <w:t xml:space="preserve"> (Eds.), IPCC Special Report on the Ocean and Cryosphere in a Changing Climate (pp. 203-320). Cambridge University Press. https://doi.org/10.1017/9781009157964 </w:t>
+      </w:r>
+    </w:p>
+    <w:p>
+      <w:pPr>
+        <w:jc w:val="left"/>
+      </w:pPr>
+    </w:p>
+    <w:p>
+      <w:pPr>
+        <w:jc w:val="left"/>
+      </w:pPr>
+      <w:r>
+        <w:t xml:space="preserve">Rogers, T. L., </w:t>
+      </w:r>
+      <w:proofErr w:type="spellStart"/>
+      <w:r>
+        <w:t>Ciaglia</w:t>
+      </w:r>
+      <w:proofErr w:type="spellEnd"/>
+      <w:r>
+        <w:t xml:space="preserve">, M. B., </w:t>
+      </w:r>
+      <w:proofErr w:type="spellStart"/>
+      <w:r>
+        <w:t>Klinck</w:t>
+      </w:r>
+      <w:proofErr w:type="spellEnd"/>
+      <w:r>
+        <w:t xml:space="preserve">, H., &amp; Southwell, C. (2013). Density can be misleading for low-density species: benefits of passive acoustic monitoring. </w:t>
+      </w:r>
+      <w:proofErr w:type="spellStart"/>
+      <w:r>
+        <w:t>PLoS</w:t>
+      </w:r>
+      <w:proofErr w:type="spellEnd"/>
+      <w:r>
+        <w:t xml:space="preserve"> One, 8(1), e52542. https://doi.org/10.1371/journal.pone.0052542 </w:t>
+      </w:r>
+    </w:p>
+    <w:p>
+      <w:pPr>
+        <w:jc w:val="left"/>
+      </w:pPr>
+    </w:p>
+    <w:p>
+      <w:pPr>
+        <w:jc w:val="left"/>
+      </w:pPr>
+      <w:r>
+        <w:t xml:space="preserve">Santora, J. A., &amp; </w:t>
+      </w:r>
+      <w:proofErr w:type="spellStart"/>
+      <w:r>
+        <w:t>Veit</w:t>
+      </w:r>
+      <w:proofErr w:type="spellEnd"/>
+      <w:r>
+        <w:t xml:space="preserve">, R. R. (2013). </w:t>
+      </w:r>
+      <w:proofErr w:type="spellStart"/>
+      <w:r>
+        <w:t>Spatio</w:t>
+      </w:r>
+      <w:proofErr w:type="spellEnd"/>
+      <w:r>
+        <w:t xml:space="preserve">-temporal persistence of top predator hotspots near the Antarctic Peninsula. Marine Ecology Progress Series, 487, 287-304. https://doi.org/10.3354/meps10350 </w:t>
+      </w:r>
+    </w:p>
+    <w:p>
+      <w:pPr>
+        <w:jc w:val="left"/>
+      </w:pPr>
+    </w:p>
+    <w:p>
+      <w:pPr>
+        <w:jc w:val="left"/>
+      </w:pPr>
+      <w:r>
+        <w:lastRenderedPageBreak/>
+        <w:t xml:space="preserve">Sato, K., Tsuchiya, Y., Kudoh, S., &amp; Naito, Y. (2003). Meteorological factors affecting the number of Weddell seals hauling-out on the ice during the </w:t>
+      </w:r>
+      <w:proofErr w:type="spellStart"/>
+      <w:r>
+        <w:t>molting</w:t>
+      </w:r>
+      <w:proofErr w:type="spellEnd"/>
+      <w:r>
+        <w:t xml:space="preserve"> season at Syowa Station, East Antarctica. Polar Bioscience, 16, 98-103. </w:t>
+      </w:r>
+    </w:p>
+    <w:p>
+      <w:pPr>
+        <w:jc w:val="left"/>
+      </w:pPr>
+    </w:p>
+    <w:p>
+      <w:pPr>
+        <w:jc w:val="left"/>
+      </w:pPr>
+      <w:proofErr w:type="spellStart"/>
+      <w:r>
+        <w:t>Siniff</w:t>
+      </w:r>
+      <w:proofErr w:type="spellEnd"/>
+      <w:r>
+        <w:t xml:space="preserve">, D. B., </w:t>
+      </w:r>
+      <w:proofErr w:type="spellStart"/>
+      <w:r>
+        <w:t>Garrott</w:t>
+      </w:r>
+      <w:proofErr w:type="spellEnd"/>
+      <w:r>
+        <w:t xml:space="preserve">, R. A., Rotella, J. J., Fraser, W. R., &amp; </w:t>
+      </w:r>
+      <w:proofErr w:type="spellStart"/>
+      <w:r>
+        <w:t>Ainley</w:t>
+      </w:r>
+      <w:proofErr w:type="spellEnd"/>
+      <w:r>
+        <w:t xml:space="preserve">, D. G. (2008). Opinion: Projecting the effects of environmental change on Antarctic seals. Antarctic Science, 20(5), 425-435. https://doi.org/10.1017/S0954102008001351 </w:t>
+      </w:r>
+    </w:p>
+    <w:p>
+      <w:pPr>
+        <w:jc w:val="left"/>
+      </w:pPr>
+    </w:p>
+    <w:p>
+      <w:pPr>
+        <w:jc w:val="left"/>
+      </w:pPr>
+      <w:r>
+        <w:t xml:space="preserve">Southwell, C., </w:t>
+      </w:r>
+      <w:proofErr w:type="spellStart"/>
+      <w:r>
+        <w:t>Bengston</w:t>
+      </w:r>
+      <w:proofErr w:type="spellEnd"/>
+      <w:r>
+        <w:t xml:space="preserve">, J., Bester, M., Blix, A. S., </w:t>
+      </w:r>
+      <w:proofErr w:type="spellStart"/>
+      <w:r>
+        <w:t>Bornemann</w:t>
+      </w:r>
+      <w:proofErr w:type="spellEnd"/>
+      <w:r>
+        <w:t xml:space="preserve">, H., </w:t>
+      </w:r>
+      <w:proofErr w:type="spellStart"/>
+      <w:r>
+        <w:t>Boveng</w:t>
+      </w:r>
+      <w:proofErr w:type="spellEnd"/>
+      <w:r>
+        <w:t xml:space="preserve">, P., Cameron, M., </w:t>
+      </w:r>
       <w:proofErr w:type="spellStart"/>
       <w:r>
         <w:t>Forcada</w:t>
@@ -4216,11 +5132,38 @@
       </w:r>
       <w:proofErr w:type="spellStart"/>
       <w:r>
-        <w:t>Trathan</w:t>
-      </w:r>
-      <w:proofErr w:type="spellEnd"/>
-      <w:r>
-        <w:t xml:space="preserve">, P. N., </w:t>
+        <w:t>Laake</w:t>
+      </w:r>
+      <w:proofErr w:type="spellEnd"/>
+      <w:r>
+        <w:t xml:space="preserve">, J., &amp; </w:t>
+      </w:r>
+      <w:proofErr w:type="spellStart"/>
+      <w:r>
+        <w:t>Nordøy</w:t>
+      </w:r>
+      <w:proofErr w:type="spellEnd"/>
+      <w:r>
+        <w:t xml:space="preserve">, E. (2012). A review of data on abundance, trends in abundance, habitat use and diet of ice-breeding seals in the Southern Ocean. </w:t>
+      </w:r>
+      <w:r>
+        <w:t>CCAMLR</w:t>
+      </w:r>
+      <w:r>
+        <w:t xml:space="preserve"> Science, 19, 49-74. </w:t>
+      </w:r>
+    </w:p>
+    <w:p>
+      <w:pPr>
+        <w:jc w:val="left"/>
+      </w:pPr>
+    </w:p>
+    <w:p>
+      <w:pPr>
+        <w:jc w:val="left"/>
+      </w:pPr>
+      <w:r>
+        <w:t xml:space="preserve">Southwell, C., Paxton, C. G. M., Borchers, D., </w:t>
       </w:r>
       <w:proofErr w:type="spellStart"/>
       <w:r>
@@ -4228,99 +5171,33 @@
       </w:r>
       <w:proofErr w:type="spellEnd"/>
       <w:r>
-        <w:t xml:space="preserve">, P. L., Boyd, I. L., Burns, J. M., Costa, D. P., </w:t>
-      </w:r>
-      <w:proofErr w:type="spellStart"/>
-      <w:r>
-        <w:t>Fedak</w:t>
-      </w:r>
-      <w:proofErr w:type="spellEnd"/>
-      <w:r>
-        <w:t xml:space="preserve">, M., Rogers, T. L., &amp; Southwell, C. J. (2012). Responses of Antarctic pack-ice seals to environmental change and increasing krill fishing. Biological Conservation, 149(1), 40-50. https://doi.org/10.1016/j.biocon.2012.02.002 </w:t>
-      </w:r>
-    </w:p>
-    <w:p>
-      <w:pPr>
-        <w:jc w:val="left"/>
-      </w:pPr>
-    </w:p>
-    <w:p>
-      <w:pPr>
-        <w:jc w:val="left"/>
-      </w:pPr>
-      <w:r>
-        <w:t xml:space="preserve">de </w:t>
-      </w:r>
-      <w:proofErr w:type="spellStart"/>
-      <w:r>
-        <w:t>Gracia</w:t>
-      </w:r>
-      <w:proofErr w:type="spellEnd"/>
-      <w:r>
-        <w:t xml:space="preserve">, N. (2023). The Last Cold Place: A Field Season Studying Penguins in Antarctica. Scribner. </w:t>
-      </w:r>
-    </w:p>
-    <w:p>
-      <w:pPr>
-        <w:jc w:val="left"/>
-      </w:pPr>
-    </w:p>
-    <w:p>
-      <w:pPr>
-        <w:jc w:val="left"/>
-      </w:pPr>
-      <w:r>
-        <w:t xml:space="preserve">Hill, S. L., Atkinson, A., </w:t>
-      </w:r>
-      <w:proofErr w:type="spellStart"/>
-      <w:r>
-        <w:t>Pakhomov</w:t>
-      </w:r>
-      <w:proofErr w:type="spellEnd"/>
-      <w:r>
-        <w:t xml:space="preserve">, E. A., &amp; Siegel, V. (2019). Evidence for a decline in the population density of Antarctic krill </w:t>
-      </w:r>
-      <w:proofErr w:type="spellStart"/>
-      <w:r>
-        <w:t>Euphausia</w:t>
-      </w:r>
-      <w:proofErr w:type="spellEnd"/>
-      <w:r>
-        <w:t xml:space="preserve"> </w:t>
-      </w:r>
-      <w:proofErr w:type="spellStart"/>
-      <w:r>
-        <w:t>superba</w:t>
-      </w:r>
-      <w:proofErr w:type="spellEnd"/>
-      <w:r>
-        <w:t xml:space="preserve"> Dana, 1850 still stands. A comment on Cox et al. Journal of Crustacean Biology, 39(3), 316-322. https://doi.org/10.1093/jcbiol/ruz004 </w:t>
-      </w:r>
-    </w:p>
-    <w:p>
-      <w:pPr>
-        <w:jc w:val="left"/>
-      </w:pPr>
-    </w:p>
-    <w:p>
-      <w:pPr>
-        <w:jc w:val="left"/>
-      </w:pPr>
+        <w:t xml:space="preserve">, P., Rogers, T., &amp; de la Mare, W. K. (2008). Uncommon or cryptic? Challenges in estimating leopard seal abundance by conventional but state-of-the-art methods. Deep Sea Research Part I: Oceanographic Research Papers, 55(4), 519-531. https://doi.org/10.1016/j.dsr.2008.01.005 </w:t>
+      </w:r>
+    </w:p>
+    <w:p>
+      <w:pPr>
+        <w:jc w:val="left"/>
+      </w:pPr>
+    </w:p>
+    <w:p>
+      <w:pPr>
+        <w:jc w:val="left"/>
+      </w:pPr>
+      <w:proofErr w:type="spellStart"/>
+      <w:r>
+        <w:t>Trivelpiece</w:t>
+      </w:r>
+      <w:proofErr w:type="spellEnd"/>
+      <w:r>
+        <w:t xml:space="preserve">, W. Z., </w:t>
+      </w:r>
       <w:proofErr w:type="spellStart"/>
       <w:r>
         <w:t>Hinke</w:t>
       </w:r>
       <w:proofErr w:type="spellEnd"/>
       <w:r>
-        <w:t xml:space="preserve">, J. T., </w:t>
-      </w:r>
-      <w:proofErr w:type="spellStart"/>
-      <w:r>
-        <w:t>Salwicka</w:t>
-      </w:r>
-      <w:proofErr w:type="spellEnd"/>
-      <w:r>
-        <w:t xml:space="preserve">, K., </w:t>
+        <w:t xml:space="preserve">, J. T., Miller, A. K., Reiss, C. S., </w:t>
       </w:r>
       <w:proofErr w:type="spellStart"/>
       <w:r>
@@ -4328,355 +5205,40 @@
       </w:r>
       <w:proofErr w:type="spellEnd"/>
       <w:r>
-        <w:t xml:space="preserve">, S. G., Watters, G. M., &amp; </w:t>
-      </w:r>
-      <w:proofErr w:type="spellStart"/>
-      <w:r>
-        <w:t>Trivelpiece</w:t>
-      </w:r>
-      <w:proofErr w:type="spellEnd"/>
-      <w:r>
-        <w:t xml:space="preserve">, W. Z. (2007). Divergent responses of </w:t>
-      </w:r>
-      <w:proofErr w:type="spellStart"/>
-      <w:r>
-        <w:t>Pygoscelis</w:t>
-      </w:r>
-      <w:proofErr w:type="spellEnd"/>
-      <w:r>
-        <w:t xml:space="preserve"> penguins reveal a common environmental driver. </w:t>
-      </w:r>
-      <w:proofErr w:type="spellStart"/>
-      <w:r>
-        <w:t>Oecologia</w:t>
-      </w:r>
-      <w:proofErr w:type="spellEnd"/>
-      <w:r>
-        <w:t xml:space="preserve">, 153, 853. https://doi.org/https://doi.org/10.1007/s00442-007-0781-4 </w:t>
-      </w:r>
-    </w:p>
-    <w:p>
-      <w:pPr>
-        <w:jc w:val="left"/>
-      </w:pPr>
-    </w:p>
-    <w:p>
-      <w:pPr>
-        <w:jc w:val="left"/>
-      </w:pPr>
-      <w:proofErr w:type="spellStart"/>
-      <w:r>
-        <w:t>Hückstädt</w:t>
-      </w:r>
-      <w:proofErr w:type="spellEnd"/>
-      <w:r>
-        <w:t xml:space="preserve">, L. A., Burns, J. M., Koch, P. L., McDonald, B. I., Crocker, D. E., &amp; Costa, D. P. (2012). Diet of a specialist in a changing environment: the crabeater seal along the western Antarctic Peninsula. Marine Ecology Progress Series, 455, 287-301. https://doi.org/10.3354/meps09601 </w:t>
-      </w:r>
-    </w:p>
-    <w:p>
-      <w:pPr>
-        <w:jc w:val="left"/>
-      </w:pPr>
-    </w:p>
-    <w:p>
-      <w:pPr>
-        <w:jc w:val="left"/>
-      </w:pPr>
-      <w:proofErr w:type="spellStart"/>
-      <w:r>
-        <w:t>Hückstädt</w:t>
-      </w:r>
-      <w:proofErr w:type="spellEnd"/>
-      <w:r>
-        <w:t xml:space="preserve">, L. A., </w:t>
-      </w:r>
-      <w:proofErr w:type="spellStart"/>
-      <w:r>
-        <w:t>Piñones</w:t>
-      </w:r>
-      <w:proofErr w:type="spellEnd"/>
-      <w:r>
-        <w:t xml:space="preserve">, A., Palacios, D. M., McDonald, B. I., </w:t>
-      </w:r>
-      <w:proofErr w:type="spellStart"/>
-      <w:r>
-        <w:t>Dinniman</w:t>
-      </w:r>
-      <w:proofErr w:type="spellEnd"/>
-      <w:r>
-        <w:t xml:space="preserve">, M. S., Hofmann, E. E., Burns, J. M., Crocker, D. E., &amp; Costa, D. P. (2020). Projected shifts in the foraging habitat of crabeater seals along the Antarctic Peninsula. Nature Climate Change, 10(5), 472-477. https://doi.org/10.1038/s41558-020-0745-9 </w:t>
-      </w:r>
-    </w:p>
-    <w:p>
-      <w:pPr>
-        <w:jc w:val="left"/>
-      </w:pPr>
-    </w:p>
-    <w:p>
-      <w:pPr>
-        <w:jc w:val="left"/>
-      </w:pPr>
-      <w:proofErr w:type="spellStart"/>
-      <w:r>
-        <w:t>Kinzey</w:t>
-      </w:r>
-      <w:proofErr w:type="spellEnd"/>
-      <w:r>
-        <w:t>, D., Watters, G. M., &amp; Reiss, C. S. (2015). Selectivity and two biomass measures in an age-based assessment of Antarctic krill (</w:t>
-      </w:r>
-      <w:proofErr w:type="spellStart"/>
-      <w:r>
-        <w:t>Euphausia</w:t>
-      </w:r>
-      <w:proofErr w:type="spellEnd"/>
-      <w:r>
-        <w:t xml:space="preserve"> </w:t>
-      </w:r>
-      <w:proofErr w:type="spellStart"/>
-      <w:r>
-        <w:t>superba</w:t>
-      </w:r>
-      <w:proofErr w:type="spellEnd"/>
-      <w:r>
-        <w:t xml:space="preserve">). Fisheries Research, 168, 72-84. https://doi.org/https://doi.org/10.1016/j.fishres.2015.03.023 </w:t>
-      </w:r>
-    </w:p>
-    <w:p>
-      <w:pPr>
-        <w:jc w:val="left"/>
-      </w:pPr>
-    </w:p>
-    <w:p>
-      <w:pPr>
-        <w:jc w:val="left"/>
-      </w:pPr>
-      <w:proofErr w:type="spellStart"/>
-      <w:r>
-        <w:t>Kinzey</w:t>
-      </w:r>
-      <w:proofErr w:type="spellEnd"/>
-      <w:r>
-        <w:t xml:space="preserve">, D., Watters, G. M., &amp; Reiss, C. S. (2019). Estimating recruitment variability and productivity in Antarctic krill. Fisheries Research, 217, 98-107. https://doi.org/https://doi.org/10.1016/j.fishres.2018.09.027 </w:t>
-      </w:r>
-    </w:p>
-    <w:p>
-      <w:pPr>
-        <w:jc w:val="left"/>
-      </w:pPr>
-    </w:p>
-    <w:p>
-      <w:pPr>
-        <w:jc w:val="left"/>
-      </w:pPr>
-      <w:r>
-        <w:t xml:space="preserve">Klein, E. S., Hill, S. L., </w:t>
-      </w:r>
-      <w:proofErr w:type="spellStart"/>
-      <w:r>
-        <w:t>Hinke</w:t>
-      </w:r>
-      <w:proofErr w:type="spellEnd"/>
-      <w:r>
-        <w:t xml:space="preserve">, J. T., Phillips, T., &amp; Watters, G. M. (2018). Impacts of rising sea temperature on krill increase risks for predators in the Scotia Sea. </w:t>
-      </w:r>
-      <w:proofErr w:type="spellStart"/>
-      <w:r>
-        <w:t>PLoS</w:t>
-      </w:r>
-      <w:proofErr w:type="spellEnd"/>
-      <w:r>
-        <w:t xml:space="preserve"> One, 13(1), e0191011. https://doi.org/10.1371/journal.pone.0191011 </w:t>
-      </w:r>
-    </w:p>
-    <w:p>
-      <w:pPr>
-        <w:jc w:val="left"/>
-      </w:pPr>
-    </w:p>
-    <w:p>
-      <w:pPr>
-        <w:jc w:val="left"/>
-      </w:pPr>
-      <w:proofErr w:type="spellStart"/>
-      <w:r>
-        <w:lastRenderedPageBreak/>
-        <w:t>Klemmedson</w:t>
-      </w:r>
-      <w:proofErr w:type="spellEnd"/>
-      <w:r>
-        <w:t xml:space="preserve">, A. D., Reiss, C. S., Goebel, M. E., Kaufmann, R. S., Dorval, E., </w:t>
-      </w:r>
-      <w:proofErr w:type="spellStart"/>
-      <w:r>
-        <w:t>Linkowski</w:t>
-      </w:r>
-      <w:proofErr w:type="spellEnd"/>
-      <w:r>
-        <w:t>, T. B., &amp; Borras-Chavez, R. (2020). Variability in age of a Southern Ocean myctophid (</w:t>
-      </w:r>
-      <w:proofErr w:type="spellStart"/>
-      <w:r>
-        <w:t>Gymnoscopelus</w:t>
-      </w:r>
-      <w:proofErr w:type="spellEnd"/>
-      <w:r>
-        <w:t xml:space="preserve"> </w:t>
-      </w:r>
-      <w:proofErr w:type="spellStart"/>
-      <w:r>
-        <w:t>nicholsi</w:t>
-      </w:r>
-      <w:proofErr w:type="spellEnd"/>
-      <w:r>
-        <w:t xml:space="preserve">) derived from scat-recovered otoliths. Marine Ecology Progress Series, 633, 55-69. https://www.int-res.com/abstracts/meps/v633/p55-69/ </w:t>
-      </w:r>
-    </w:p>
-    <w:p>
-      <w:pPr>
-        <w:jc w:val="left"/>
-      </w:pPr>
-    </w:p>
-    <w:p>
-      <w:pPr>
-        <w:jc w:val="left"/>
-      </w:pPr>
-      <w:r>
-        <w:t xml:space="preserve">Krause, D. J., Bonin, C. A., Goebel, M. E., Reiss, C. S., &amp; Watters, G. M. (2022). The Rapid Population Collapse of a Key Marine Predator in the Northern Antarctic Peninsula Endangers Genetic Diversity and Resilience to Climate Change [Original Research]. Frontiers in Marine Science, 8, 796488. https://doi.org/10.3389/fmars.2021.796488 </w:t>
-      </w:r>
-    </w:p>
-    <w:p>
-      <w:pPr>
-        <w:jc w:val="left"/>
-      </w:pPr>
-    </w:p>
-    <w:p>
-      <w:pPr>
-        <w:jc w:val="left"/>
-      </w:pPr>
-      <w:r>
-        <w:t xml:space="preserve">Krause, D. J., Goebel, M. E., &amp; </w:t>
-      </w:r>
-      <w:proofErr w:type="spellStart"/>
-      <w:r>
-        <w:t>Kurle</w:t>
-      </w:r>
-      <w:proofErr w:type="spellEnd"/>
-      <w:r>
-        <w:t xml:space="preserve">, C. M. (2020). Leopard seal diets in a rapidly warming polar region vary by year, season, sex, and body size. BMC Ecology, 20(1), 32. https://doi.org/10.1186/s12898-020-00300-y </w:t>
-      </w:r>
-    </w:p>
-    <w:p>
-      <w:pPr>
-        <w:jc w:val="left"/>
-      </w:pPr>
-    </w:p>
-    <w:p>
-      <w:pPr>
-        <w:jc w:val="left"/>
-      </w:pPr>
-      <w:r>
-        <w:t xml:space="preserve">Lake, S., Burton, H., &amp; </w:t>
-      </w:r>
-      <w:proofErr w:type="spellStart"/>
-      <w:r>
-        <w:t>Hindell</w:t>
-      </w:r>
-      <w:proofErr w:type="spellEnd"/>
-      <w:r>
-        <w:t xml:space="preserve">, M. (1997). Influence of time of day and month on Weddell </w:t>
-      </w:r>
-      <w:proofErr w:type="spellStart"/>
-      <w:r>
-        <w:t>seal</w:t>
-      </w:r>
-      <w:proofErr w:type="spellEnd"/>
-      <w:r>
-        <w:t xml:space="preserve"> haul-out patterns at the Vestfold Hills, Antarctica. Polar biology, 18, 319-324. </w:t>
-      </w:r>
-    </w:p>
-    <w:p>
-      <w:pPr>
-        <w:jc w:val="left"/>
-      </w:pPr>
-    </w:p>
-    <w:p>
-      <w:pPr>
-        <w:jc w:val="left"/>
-      </w:pPr>
-      <w:r>
-        <w:t xml:space="preserve">Le Boeuf, B. J., &amp; Laws, R. M. (1994). Elephant seals: population ecology, </w:t>
-      </w:r>
-      <w:proofErr w:type="spellStart"/>
-      <w:r>
-        <w:t>behavior</w:t>
-      </w:r>
-      <w:proofErr w:type="spellEnd"/>
-      <w:r>
-        <w:t xml:space="preserve">, and physiology. </w:t>
-      </w:r>
-      <w:proofErr w:type="spellStart"/>
-      <w:r>
-        <w:t>Univ</w:t>
-      </w:r>
-      <w:proofErr w:type="spellEnd"/>
-      <w:r>
-        <w:t xml:space="preserve"> of California Press. </w:t>
-      </w:r>
-    </w:p>
-    <w:p>
-      <w:pPr>
-        <w:jc w:val="left"/>
-      </w:pPr>
-    </w:p>
-    <w:p>
-      <w:pPr>
-        <w:jc w:val="left"/>
-      </w:pPr>
-      <w:proofErr w:type="spellStart"/>
-      <w:r>
-        <w:t>Massom</w:t>
-      </w:r>
-      <w:proofErr w:type="spellEnd"/>
-      <w:r>
-        <w:t xml:space="preserve">, R. A., &amp; </w:t>
-      </w:r>
-      <w:proofErr w:type="spellStart"/>
-      <w:r>
-        <w:t>Stammerjohn</w:t>
-      </w:r>
-      <w:proofErr w:type="spellEnd"/>
-      <w:r>
-        <w:t xml:space="preserve">, S. E. (2010). Antarctic sea ice change and variability – Physical and ecological implications. Polar Science, 4(2), 149-186. https://doi.org/10.1016/j.polar.2010.05.001 </w:t>
-      </w:r>
-    </w:p>
-    <w:p>
-      <w:pPr>
-        <w:jc w:val="left"/>
-      </w:pPr>
-    </w:p>
-    <w:p>
-      <w:pPr>
-        <w:jc w:val="left"/>
-      </w:pPr>
-      <w:r>
-        <w:t xml:space="preserve">Meredith, M. P., &amp; King, J. C. (2005). Rapid climate change in the ocean west of the Antarctic Peninsula during the second half of the 20th century. Geophysical Research Letters, 32(19), L19604. https://doi.org/10.1029/2005GL024042 </w:t>
-      </w:r>
-    </w:p>
-    <w:p>
-      <w:pPr>
-        <w:jc w:val="left"/>
-      </w:pPr>
-    </w:p>
-    <w:p>
-      <w:pPr>
-        <w:jc w:val="left"/>
-      </w:pPr>
-      <w:r>
-        <w:t xml:space="preserve">Meredith, M. P., </w:t>
-      </w:r>
-      <w:proofErr w:type="spellStart"/>
-      <w:r>
-        <w:t>Sommerkorn</w:t>
+        <w:t xml:space="preserve">, S. G., &amp; Watters, G. M. (2011). Variability in krill biomass links harvesting and climate warming to penguin population changes in Antarctica. Proceedings of the National Academy of Sciences. https://doi.org/10.1073/pnas.1016560108 </w:t>
+      </w:r>
+    </w:p>
+    <w:p>
+      <w:pPr>
+        <w:jc w:val="left"/>
+      </w:pPr>
+    </w:p>
+    <w:p>
+      <w:pPr>
+        <w:jc w:val="left"/>
+      </w:pPr>
+      <w:r>
+        <w:t xml:space="preserve">Turner, J., </w:t>
+      </w:r>
+      <w:proofErr w:type="spellStart"/>
+      <w:r>
+        <w:t>Barrand</w:t>
+      </w:r>
+      <w:proofErr w:type="spellEnd"/>
+      <w:r>
+        <w:t xml:space="preserve">, N. E., Bracegirdle, T. J., Convey, P., Hodgson, D. A., Jarvis, M., Jenkins, A., Marshall, G., Meredith, M. P., Roscoe, H., Shanklin, J., French, J., </w:t>
+      </w:r>
+      <w:proofErr w:type="spellStart"/>
+      <w:r>
+        <w:t>Goosse</w:t>
+      </w:r>
+      <w:proofErr w:type="spellEnd"/>
+      <w:r>
+        <w:t xml:space="preserve">, H., </w:t>
+      </w:r>
+      <w:proofErr w:type="spellStart"/>
+      <w:r>
+        <w:t>Guglielmin</w:t>
       </w:r>
       <w:proofErr w:type="spellEnd"/>
       <w:r>
@@ -4684,59 +5246,19 @@
       </w:r>
       <w:proofErr w:type="spellStart"/>
       <w:r>
-        <w:t>Cassotta</w:t>
-      </w:r>
-      <w:proofErr w:type="spellEnd"/>
-      <w:r>
-        <w:t xml:space="preserve">, S., </w:t>
-      </w:r>
-      <w:proofErr w:type="spellStart"/>
-      <w:r>
-        <w:t>Derksen</w:t>
-      </w:r>
-      <w:proofErr w:type="spellEnd"/>
-      <w:r>
-        <w:t xml:space="preserve">, C., </w:t>
-      </w:r>
-      <w:proofErr w:type="spellStart"/>
-      <w:r>
-        <w:t>Ekaykin</w:t>
-      </w:r>
-      <w:proofErr w:type="spellEnd"/>
-      <w:r>
-        <w:t xml:space="preserve">, A., Hollowed, A., </w:t>
-      </w:r>
-      <w:proofErr w:type="spellStart"/>
-      <w:r>
-        <w:t>Kofinas</w:t>
-      </w:r>
-      <w:proofErr w:type="spellEnd"/>
-      <w:r>
-        <w:t xml:space="preserve">, G., Mackintosh, A., Melbourne-Thomas, J., </w:t>
-      </w:r>
-      <w:proofErr w:type="spellStart"/>
-      <w:r>
-        <w:t>Muelbert</w:t>
-      </w:r>
-      <w:proofErr w:type="spellEnd"/>
-      <w:r>
-        <w:t xml:space="preserve">, M. M. C., </w:t>
-      </w:r>
-      <w:proofErr w:type="spellStart"/>
-      <w:r>
-        <w:t>Ottersen</w:t>
-      </w:r>
-      <w:proofErr w:type="spellEnd"/>
-      <w:r>
-        <w:t xml:space="preserve">, G., Pritchard, H., &amp; Schuur, E. A. G. (2022). 2019: Polar Regions. In H.-O. </w:t>
-      </w:r>
-      <w:proofErr w:type="spellStart"/>
-      <w:r>
-        <w:t>Pörtner</w:t>
-      </w:r>
-      <w:proofErr w:type="spellEnd"/>
-      <w:r>
-        <w:t>, D. C. Roberts, V. Masson-</w:t>
+        <w:t>Gutt</w:t>
+      </w:r>
+      <w:proofErr w:type="spellEnd"/>
+      <w:r>
+        <w:t xml:space="preserve">, J., Jacobs, S., </w:t>
+      </w:r>
+      <w:proofErr w:type="spellStart"/>
+      <w:r>
+        <w:t>Kennicutt</w:t>
+      </w:r>
+      <w:proofErr w:type="spellEnd"/>
+      <w:r>
+        <w:t>, M. C., Masson-</w:t>
       </w:r>
       <w:proofErr w:type="spellStart"/>
       <w:r>
@@ -4744,375 +5266,6 @@
       </w:r>
       <w:proofErr w:type="spellEnd"/>
       <w:r>
-        <w:t xml:space="preserve">, P. </w:t>
-      </w:r>
-      <w:proofErr w:type="spellStart"/>
-      <w:r>
-        <w:t>Zhai</w:t>
-      </w:r>
-      <w:proofErr w:type="spellEnd"/>
-      <w:r>
-        <w:t xml:space="preserve">, M. </w:t>
-      </w:r>
-      <w:proofErr w:type="spellStart"/>
-      <w:r>
-        <w:t>Tignor</w:t>
-      </w:r>
-      <w:proofErr w:type="spellEnd"/>
-      <w:r>
-        <w:t xml:space="preserve">, E. </w:t>
-      </w:r>
-      <w:proofErr w:type="spellStart"/>
-      <w:r>
-        <w:t>Poloczanska</w:t>
-      </w:r>
-      <w:proofErr w:type="spellEnd"/>
-      <w:r>
-        <w:t xml:space="preserve">, K. </w:t>
-      </w:r>
-      <w:proofErr w:type="spellStart"/>
-      <w:r>
-        <w:t>Mintenbeck</w:t>
-      </w:r>
-      <w:proofErr w:type="spellEnd"/>
-      <w:r>
-        <w:t xml:space="preserve">, A. </w:t>
-      </w:r>
-      <w:proofErr w:type="spellStart"/>
-      <w:r>
-        <w:t>Alegría</w:t>
-      </w:r>
-      <w:proofErr w:type="spellEnd"/>
-      <w:r>
-        <w:t xml:space="preserve">, M. Nicolai, A. </w:t>
-      </w:r>
-      <w:proofErr w:type="spellStart"/>
-      <w:r>
-        <w:t>Okem</w:t>
-      </w:r>
-      <w:proofErr w:type="spellEnd"/>
-      <w:r>
-        <w:t xml:space="preserve">, J. </w:t>
-      </w:r>
-      <w:proofErr w:type="spellStart"/>
-      <w:r>
-        <w:t>Petzold</w:t>
-      </w:r>
-      <w:proofErr w:type="spellEnd"/>
-      <w:r>
-        <w:t xml:space="preserve">, B. Rama, &amp; N. M. </w:t>
-      </w:r>
-      <w:proofErr w:type="spellStart"/>
-      <w:r>
-        <w:t>Weyer</w:t>
-      </w:r>
-      <w:proofErr w:type="spellEnd"/>
-      <w:r>
-        <w:t xml:space="preserve"> (Eds.), IPCC Special Report on the Ocean and Cryosphere in a Changing Climate (pp. 203-320). Cambridge University Press. https://doi.org/10.1017/9781009157964 </w:t>
-      </w:r>
-    </w:p>
-    <w:p>
-      <w:pPr>
-        <w:jc w:val="left"/>
-      </w:pPr>
-    </w:p>
-    <w:p>
-      <w:pPr>
-        <w:jc w:val="left"/>
-      </w:pPr>
-      <w:r>
-        <w:t xml:space="preserve">Rogers, T. L., </w:t>
-      </w:r>
-      <w:proofErr w:type="spellStart"/>
-      <w:r>
-        <w:t>Ciaglia</w:t>
-      </w:r>
-      <w:proofErr w:type="spellEnd"/>
-      <w:r>
-        <w:t xml:space="preserve">, M. B., </w:t>
-      </w:r>
-      <w:proofErr w:type="spellStart"/>
-      <w:r>
-        <w:t>Klinck</w:t>
-      </w:r>
-      <w:proofErr w:type="spellEnd"/>
-      <w:r>
-        <w:t xml:space="preserve">, H., &amp; Southwell, C. (2013). Density can be misleading for low-density species: benefits of passive acoustic monitoring. </w:t>
-      </w:r>
-      <w:proofErr w:type="spellStart"/>
-      <w:r>
-        <w:t>PLoS</w:t>
-      </w:r>
-      <w:proofErr w:type="spellEnd"/>
-      <w:r>
-        <w:t xml:space="preserve"> One, 8(1), e52542. https://doi.org/10.1371/journal.pone.0052542 </w:t>
-      </w:r>
-    </w:p>
-    <w:p>
-      <w:pPr>
-        <w:jc w:val="left"/>
-      </w:pPr>
-    </w:p>
-    <w:p>
-      <w:pPr>
-        <w:jc w:val="left"/>
-      </w:pPr>
-      <w:r>
-        <w:t xml:space="preserve">Santora, J. A., &amp; </w:t>
-      </w:r>
-      <w:proofErr w:type="spellStart"/>
-      <w:r>
-        <w:t>Veit</w:t>
-      </w:r>
-      <w:proofErr w:type="spellEnd"/>
-      <w:r>
-        <w:t xml:space="preserve">, R. R. (2013). </w:t>
-      </w:r>
-      <w:proofErr w:type="spellStart"/>
-      <w:r>
-        <w:t>Spatio</w:t>
-      </w:r>
-      <w:proofErr w:type="spellEnd"/>
-      <w:r>
-        <w:t xml:space="preserve">-temporal persistence of top predator hotspots near the Antarctic Peninsula. Marine Ecology Progress Series, 487, 287-304. https://doi.org/10.3354/meps10350 </w:t>
-      </w:r>
-    </w:p>
-    <w:p>
-      <w:pPr>
-        <w:jc w:val="left"/>
-      </w:pPr>
-    </w:p>
-    <w:p>
-      <w:pPr>
-        <w:jc w:val="left"/>
-      </w:pPr>
-      <w:r>
-        <w:t xml:space="preserve">Sato, K., Tsuchiya, Y., Kudoh, S., &amp; Naito, Y. (2003). Meteorological factors affecting the number of Weddell seals hauling-out on the ice during the </w:t>
-      </w:r>
-      <w:proofErr w:type="spellStart"/>
-      <w:r>
-        <w:t>molting</w:t>
-      </w:r>
-      <w:proofErr w:type="spellEnd"/>
-      <w:r>
-        <w:t xml:space="preserve"> season at Syowa Station, East Antarctica. Polar Bioscience, 16, 98-103. </w:t>
-      </w:r>
-    </w:p>
-    <w:p>
-      <w:pPr>
-        <w:jc w:val="left"/>
-      </w:pPr>
-    </w:p>
-    <w:p>
-      <w:pPr>
-        <w:jc w:val="left"/>
-      </w:pPr>
-      <w:proofErr w:type="spellStart"/>
-      <w:r>
-        <w:t>Siniff</w:t>
-      </w:r>
-      <w:proofErr w:type="spellEnd"/>
-      <w:r>
-        <w:t xml:space="preserve">, D. B., </w:t>
-      </w:r>
-      <w:proofErr w:type="spellStart"/>
-      <w:r>
-        <w:t>Garrott</w:t>
-      </w:r>
-      <w:proofErr w:type="spellEnd"/>
-      <w:r>
-        <w:t xml:space="preserve">, R. A., Rotella, J. J., Fraser, W. R., &amp; </w:t>
-      </w:r>
-      <w:proofErr w:type="spellStart"/>
-      <w:r>
-        <w:t>Ainley</w:t>
-      </w:r>
-      <w:proofErr w:type="spellEnd"/>
-      <w:r>
-        <w:t xml:space="preserve">, D. G. (2008). Opinion: Projecting the effects of environmental change on Antarctic seals. Antarctic Science, 20(5), 425-435. https://doi.org/10.1017/S0954102008001351 </w:t>
-      </w:r>
-    </w:p>
-    <w:p>
-      <w:pPr>
-        <w:jc w:val="left"/>
-      </w:pPr>
-    </w:p>
-    <w:p>
-      <w:pPr>
-        <w:jc w:val="left"/>
-      </w:pPr>
-      <w:r>
-        <w:lastRenderedPageBreak/>
-        <w:t xml:space="preserve">Southwell, C., </w:t>
-      </w:r>
-      <w:proofErr w:type="spellStart"/>
-      <w:r>
-        <w:t>Bengston</w:t>
-      </w:r>
-      <w:proofErr w:type="spellEnd"/>
-      <w:r>
-        <w:t xml:space="preserve">, J., Bester, M., Blix, A. S., </w:t>
-      </w:r>
-      <w:proofErr w:type="spellStart"/>
-      <w:r>
-        <w:t>Bornemann</w:t>
-      </w:r>
-      <w:proofErr w:type="spellEnd"/>
-      <w:r>
-        <w:t xml:space="preserve">, H., </w:t>
-      </w:r>
-      <w:proofErr w:type="spellStart"/>
-      <w:r>
-        <w:t>Boveng</w:t>
-      </w:r>
-      <w:proofErr w:type="spellEnd"/>
-      <w:r>
-        <w:t xml:space="preserve">, P., Cameron, M., </w:t>
-      </w:r>
-      <w:proofErr w:type="spellStart"/>
-      <w:r>
-        <w:t>Forcada</w:t>
-      </w:r>
-      <w:proofErr w:type="spellEnd"/>
-      <w:r>
-        <w:t xml:space="preserve">, J., </w:t>
-      </w:r>
-      <w:proofErr w:type="spellStart"/>
-      <w:r>
-        <w:t>Laake</w:t>
-      </w:r>
-      <w:proofErr w:type="spellEnd"/>
-      <w:r>
-        <w:t xml:space="preserve">, J., &amp; </w:t>
-      </w:r>
-      <w:proofErr w:type="spellStart"/>
-      <w:r>
-        <w:t>Nordøy</w:t>
-      </w:r>
-      <w:proofErr w:type="spellEnd"/>
-      <w:r>
-        <w:t xml:space="preserve">, E. (2012). A review of data on abundance, trends in abundance, habitat use and diet of ice-breeding seals in the Southern Ocean. </w:t>
-      </w:r>
-      <w:r>
-        <w:t>CCAMLR</w:t>
-      </w:r>
-      <w:r>
-        <w:t xml:space="preserve"> Science, 19, 49-74. </w:t>
-      </w:r>
-    </w:p>
-    <w:p>
-      <w:pPr>
-        <w:jc w:val="left"/>
-      </w:pPr>
-    </w:p>
-    <w:p>
-      <w:pPr>
-        <w:jc w:val="left"/>
-      </w:pPr>
-      <w:r>
-        <w:t xml:space="preserve">Southwell, C., Paxton, C. G. M., Borchers, D., </w:t>
-      </w:r>
-      <w:proofErr w:type="spellStart"/>
-      <w:r>
-        <w:t>Boveng</w:t>
-      </w:r>
-      <w:proofErr w:type="spellEnd"/>
-      <w:r>
-        <w:t xml:space="preserve">, P., Rogers, T., &amp; de la Mare, W. K. (2008). Uncommon or cryptic? Challenges in estimating leopard seal abundance by conventional but state-of-the-art methods. Deep Sea Research Part I: Oceanographic Research Papers, 55(4), 519-531. https://doi.org/10.1016/j.dsr.2008.01.005 </w:t>
-      </w:r>
-    </w:p>
-    <w:p>
-      <w:pPr>
-        <w:jc w:val="left"/>
-      </w:pPr>
-    </w:p>
-    <w:p>
-      <w:pPr>
-        <w:jc w:val="left"/>
-      </w:pPr>
-      <w:proofErr w:type="spellStart"/>
-      <w:r>
-        <w:t>Trivelpiece</w:t>
-      </w:r>
-      <w:proofErr w:type="spellEnd"/>
-      <w:r>
-        <w:t xml:space="preserve">, W. Z., </w:t>
-      </w:r>
-      <w:proofErr w:type="spellStart"/>
-      <w:r>
-        <w:t>Hinke</w:t>
-      </w:r>
-      <w:proofErr w:type="spellEnd"/>
-      <w:r>
-        <w:t xml:space="preserve">, J. T., Miller, A. K., Reiss, C. S., </w:t>
-      </w:r>
-      <w:proofErr w:type="spellStart"/>
-      <w:r>
-        <w:t>Trivelpiece</w:t>
-      </w:r>
-      <w:proofErr w:type="spellEnd"/>
-      <w:r>
-        <w:t xml:space="preserve">, S. G., &amp; Watters, G. M. (2011). Variability in krill biomass links harvesting and climate warming to penguin population changes in Antarctica. Proceedings of the National Academy of Sciences. https://doi.org/10.1073/pnas.1016560108 </w:t>
-      </w:r>
-    </w:p>
-    <w:p>
-      <w:pPr>
-        <w:jc w:val="left"/>
-      </w:pPr>
-    </w:p>
-    <w:p>
-      <w:pPr>
-        <w:jc w:val="left"/>
-      </w:pPr>
-      <w:r>
-        <w:t xml:space="preserve">Turner, J., </w:t>
-      </w:r>
-      <w:proofErr w:type="spellStart"/>
-      <w:r>
-        <w:t>Barrand</w:t>
-      </w:r>
-      <w:proofErr w:type="spellEnd"/>
-      <w:r>
-        <w:t xml:space="preserve">, N. E., Bracegirdle, T. J., Convey, P., Hodgson, D. A., Jarvis, M., Jenkins, A., Marshall, G., Meredith, M. P., Roscoe, H., Shanklin, J., French, J., </w:t>
-      </w:r>
-      <w:proofErr w:type="spellStart"/>
-      <w:r>
-        <w:t>Goosse</w:t>
-      </w:r>
-      <w:proofErr w:type="spellEnd"/>
-      <w:r>
-        <w:t xml:space="preserve">, H., </w:t>
-      </w:r>
-      <w:proofErr w:type="spellStart"/>
-      <w:r>
-        <w:t>Guglielmin</w:t>
-      </w:r>
-      <w:proofErr w:type="spellEnd"/>
-      <w:r>
-        <w:t xml:space="preserve">, M., </w:t>
-      </w:r>
-      <w:proofErr w:type="spellStart"/>
-      <w:r>
-        <w:t>Gutt</w:t>
-      </w:r>
-      <w:proofErr w:type="spellEnd"/>
-      <w:r>
-        <w:t xml:space="preserve">, J., Jacobs, S., </w:t>
-      </w:r>
-      <w:proofErr w:type="spellStart"/>
-      <w:r>
-        <w:t>Kennicutt</w:t>
-      </w:r>
-      <w:proofErr w:type="spellEnd"/>
-      <w:r>
-        <w:t>, M. C., Masson-</w:t>
-      </w:r>
-      <w:proofErr w:type="spellStart"/>
-      <w:r>
-        <w:t>Delmotte</w:t>
-      </w:r>
-      <w:proofErr w:type="spellEnd"/>
-      <w:r>
         <w:t xml:space="preserve">, V., </w:t>
       </w:r>
       <w:proofErr w:type="spellStart"/>
@@ -5162,7 +5315,7 @@
       </w:r>
     </w:p>
     <w:sectPr>
-      <w:footerReference w:type="default" r:id="rId14"/>
+      <w:footerReference w:type="default" r:id="rId17"/>
       <w:pgSz w:w="11906" w:h="16838"/>
       <w:pgMar w:top="1361" w:right="1786" w:bottom="1361" w:left="1786" w:header="709" w:footer="709" w:gutter="0"/>
       <w:lnNumType w:countBy="1" w:restart="continuous"/>
@@ -5207,7 +5360,7 @@
       </w:r>
     </w:p>
   </w:comment>
-  <w:comment w:id="2" w:author="Sam Woodman" w:date="2023-08-31T07:39:00Z" w:initials="SW">
+  <w:comment w:id="3" w:author="Sam Woodman" w:date="2023-08-31T07:39:00Z" w:initials="SW">
     <w:p>
       <w:pPr>
         <w:pStyle w:val="CommentText"/>
@@ -6070,7 +6223,7 @@
   <w:style w:type="paragraph" w:default="1" w:styleId="Normal">
     <w:name w:val="Normal"/>
     <w:qFormat/>
-    <w:rsid w:val="00D32798"/>
+    <w:rsid w:val="0049210B"/>
     <w:pPr>
       <w:jc w:val="both"/>
     </w:pPr>
@@ -6144,7 +6297,6 @@
   <w:style w:type="character" w:default="1" w:styleId="DefaultParagraphFont">
     <w:name w:val="Default Paragraph Font"/>
     <w:uiPriority w:val="1"/>
-    <w:semiHidden/>
     <w:unhideWhenUsed/>
   </w:style>
   <w:style w:type="table" w:default="1" w:styleId="TableNormal">
@@ -6759,7 +6911,7 @@
 </file>
 
 <file path=customXml/itemProps1.xml><?xml version="1.0" encoding="utf-8"?>
-<ds:datastoreItem xmlns:ds="http://schemas.openxmlformats.org/officeDocument/2006/customXml" ds:itemID="{821AF738-52BF-4838-9DC5-B0B9A25600FF}">
+<ds:datastoreItem xmlns:ds="http://schemas.openxmlformats.org/officeDocument/2006/customXml" ds:itemID="{A8A557B4-BB7B-4FB1-A0A6-05912699FDC1}">
   <ds:schemaRefs>
     <ds:schemaRef ds:uri="http://schemas.openxmlformats.org/officeDocument/2006/bibliography"/>
   </ds:schemaRefs>

</xml_diff>